<commit_message>
9/10/2023 Commit - Modify the dataProcessing's methods
</commit_message>
<xml_diff>
--- a/reports/task_4.docx
+++ b/reports/task_4.docx
@@ -828,7 +828,7 @@
           <w:sz w:val="30"/>
           <w:szCs w:val="30"/>
         </w:rPr>
-        <w:t>5</w:t>
+        <w:t>9</w:t>
       </w:r>
     </w:p>
     <w:p>
@@ -849,39 +849,55 @@
           <w:szCs w:val="30"/>
         </w:rPr>
         <w:tab/>
-        <w:t>2. Test with multiple types of price data</w:t>
-      </w:r>
-    </w:p>
-    <w:p>
-      <w:pPr>
-        <w:jc w:val="both"/>
+      </w:r>
+      <w:r>
         <w:rPr>
           <w:i/>
           <w:iCs/>
           <w:sz w:val="30"/>
           <w:szCs w:val="30"/>
         </w:rPr>
-      </w:pPr>
-      <w:r>
+        <w:t>2. Test with RNN layer………………………………………………………………………………………………11</w:t>
+      </w:r>
+    </w:p>
+    <w:p>
+      <w:pPr>
+        <w:ind w:firstLine="720"/>
+        <w:jc w:val="both"/>
         <w:rPr>
           <w:i/>
           <w:iCs/>
           <w:sz w:val="30"/>
           <w:szCs w:val="30"/>
         </w:rPr>
-        <w:t>III. References…………………………………………………………………………………………………………………</w:t>
-      </w:r>
-    </w:p>
-    <w:p>
-      <w:pPr>
-        <w:jc w:val="both"/>
+      </w:pPr>
+      <w:r>
         <w:rPr>
           <w:i/>
           <w:iCs/>
           <w:sz w:val="30"/>
           <w:szCs w:val="30"/>
         </w:rPr>
-      </w:pPr>
+        <w:t>3</w:t>
+      </w:r>
+      <w:r>
+        <w:rPr>
+          <w:i/>
+          <w:iCs/>
+          <w:sz w:val="30"/>
+          <w:szCs w:val="30"/>
+        </w:rPr>
+        <w:t xml:space="preserve">. Test with </w:t>
+      </w:r>
+      <w:r>
+        <w:rPr>
+          <w:i/>
+          <w:iCs/>
+          <w:sz w:val="30"/>
+          <w:szCs w:val="30"/>
+        </w:rPr>
+        <w:t>GRU layer………………………………………………………………………………………..</w:t>
+      </w:r>
     </w:p>
     <w:p>
       <w:pPr>
@@ -2343,7 +2359,7 @@
           <w:sz w:val="26"/>
           <w:szCs w:val="26"/>
         </w:rPr>
-        <w:t xml:space="preserve">he first phase </w:t>
+        <w:t xml:space="preserve">he phase </w:t>
       </w:r>
       <w:r>
         <w:rPr>
@@ -2357,49 +2373,35 @@
           <w:sz w:val="26"/>
           <w:szCs w:val="26"/>
         </w:rPr>
-        <w:t xml:space="preserve"> creating and training the model, I create</w:t>
-      </w:r>
-      <w:r>
-        <w:rPr>
-          <w:sz w:val="26"/>
-          <w:szCs w:val="26"/>
-        </w:rPr>
-        <w:t>d</w:t>
-      </w:r>
-      <w:r>
-        <w:rPr>
-          <w:sz w:val="26"/>
-          <w:szCs w:val="26"/>
-        </w:rPr>
-        <w:t xml:space="preserve"> another method of “</w:t>
-      </w:r>
-      <w:r>
-        <w:rPr>
-          <w:sz w:val="26"/>
-          <w:szCs w:val="26"/>
-        </w:rPr>
-        <w:t>trainDLModel</w:t>
-      </w:r>
-      <w:r>
-        <w:rPr>
-          <w:sz w:val="26"/>
-          <w:szCs w:val="26"/>
-        </w:rPr>
-        <w:t>()</w:t>
-      </w:r>
-      <w:r>
-        <w:rPr>
-          <w:sz w:val="26"/>
-          <w:szCs w:val="26"/>
-        </w:rPr>
-        <w:t>” for this stage</w:t>
-      </w:r>
-      <w:r>
-        <w:rPr>
-          <w:sz w:val="26"/>
-          <w:szCs w:val="26"/>
-        </w:rPr>
-        <w:t>:</w:t>
+        <w:t xml:space="preserve"> creating and training the model, </w:t>
+      </w:r>
+      <w:r>
+        <w:rPr>
+          <w:sz w:val="26"/>
+          <w:szCs w:val="26"/>
+        </w:rPr>
+        <w:t>I have modified the “dataProcessing.py” file:</w:t>
+      </w:r>
+    </w:p>
+    <w:p>
+      <w:pPr>
+        <w:pStyle w:val="ListParagraph"/>
+        <w:numPr>
+          <w:ilvl w:val="0"/>
+          <w:numId w:val="12"/>
+        </w:numPr>
+        <w:jc w:val="both"/>
+        <w:rPr>
+          <w:sz w:val="26"/>
+          <w:szCs w:val="26"/>
+        </w:rPr>
+      </w:pPr>
+      <w:r>
+        <w:rPr>
+          <w:sz w:val="26"/>
+          <w:szCs w:val="26"/>
+        </w:rPr>
+        <w:t>In the “processData()” method:</w:t>
       </w:r>
     </w:p>
     <w:p>
@@ -2412,15 +2414,14 @@
       </w:pPr>
       <w:r>
         <w:rPr>
-          <w:noProof/>
           <w:sz w:val="26"/>
           <w:szCs w:val="26"/>
         </w:rPr>
         <w:drawing>
-          <wp:inline distT="0" distB="0" distL="0" distR="0" wp14:anchorId="33E53369" wp14:editId="3E186387">
-            <wp:extent cx="5167870" cy="3373120"/>
-            <wp:effectExtent l="0" t="0" r="0" b="0"/>
-            <wp:docPr id="1909821236" name="Picture 1"/>
+          <wp:inline distT="0" distB="0" distL="0" distR="0" wp14:anchorId="5DD03296" wp14:editId="17317C9C">
+            <wp:extent cx="5372566" cy="3193057"/>
+            <wp:effectExtent l="0" t="0" r="0" b="7620"/>
+            <wp:docPr id="1643365133" name="Picture 1"/>
             <wp:cNvGraphicFramePr>
               <a:graphicFrameLocks xmlns:a="http://schemas.openxmlformats.org/drawingml/2006/main" noChangeAspect="1"/>
             </wp:cNvGraphicFramePr>
@@ -2428,7 +2429,7 @@
               <a:graphicData uri="http://schemas.openxmlformats.org/drawingml/2006/picture">
                 <pic:pic xmlns:pic="http://schemas.openxmlformats.org/drawingml/2006/picture">
                   <pic:nvPicPr>
-                    <pic:cNvPr id="1909821236" name=""/>
+                    <pic:cNvPr id="1643365133" name=""/>
                     <pic:cNvPicPr/>
                   </pic:nvPicPr>
                   <pic:blipFill>
@@ -2440,7 +2441,7 @@
                   <pic:spPr>
                     <a:xfrm>
                       <a:off x="0" y="0"/>
-                      <a:ext cx="5209971" cy="3400600"/>
+                      <a:ext cx="5372566" cy="3193057"/>
                     </a:xfrm>
                     <a:prstGeom prst="rect">
                       <a:avLst/>
@@ -2467,28 +2468,11 @@
           <w:szCs w:val="26"/>
         </w:rPr>
         <w:lastRenderedPageBreak/>
-        <w:t>When the matched model does not exist in the “models” folder, the method firstly prepares the training data:</w:t>
-      </w:r>
-    </w:p>
-    <w:p>
-      <w:pPr>
-        <w:jc w:val="center"/>
-        <w:rPr>
-          <w:sz w:val="26"/>
-          <w:szCs w:val="26"/>
-        </w:rPr>
-      </w:pPr>
-      <w:r>
-        <w:rPr>
-          <w:noProof/>
-          <w:sz w:val="26"/>
-          <w:szCs w:val="26"/>
-        </w:rPr>
         <w:drawing>
-          <wp:inline distT="0" distB="0" distL="0" distR="0" wp14:anchorId="25D1A357" wp14:editId="42B91C05">
-            <wp:extent cx="3338080" cy="2489200"/>
-            <wp:effectExtent l="0" t="0" r="0" b="6350"/>
-            <wp:docPr id="909961113" name="Picture 1"/>
+          <wp:inline distT="0" distB="0" distL="0" distR="0" wp14:anchorId="2911E3A7" wp14:editId="11C0D071">
+            <wp:extent cx="7052310" cy="2167890"/>
+            <wp:effectExtent l="0" t="0" r="0" b="3810"/>
+            <wp:docPr id="921499018" name="Picture 1"/>
             <wp:cNvGraphicFramePr>
               <a:graphicFrameLocks xmlns:a="http://schemas.openxmlformats.org/drawingml/2006/main" noChangeAspect="1"/>
             </wp:cNvGraphicFramePr>
@@ -2496,7 +2480,7 @@
               <a:graphicData uri="http://schemas.openxmlformats.org/drawingml/2006/picture">
                 <pic:pic xmlns:pic="http://schemas.openxmlformats.org/drawingml/2006/picture">
                   <pic:nvPicPr>
-                    <pic:cNvPr id="909961113" name=""/>
+                    <pic:cNvPr id="921499018" name=""/>
                     <pic:cNvPicPr/>
                   </pic:nvPicPr>
                   <pic:blipFill>
@@ -2508,7 +2492,7 @@
                   <pic:spPr>
                     <a:xfrm>
                       <a:off x="0" y="0"/>
-                      <a:ext cx="3342234" cy="2492297"/>
+                      <a:ext cx="7052310" cy="2167890"/>
                     </a:xfrm>
                     <a:prstGeom prst="rect">
                       <a:avLst/>
@@ -2534,207 +2518,34 @@
           <w:sz w:val="26"/>
           <w:szCs w:val="26"/>
         </w:rPr>
-        <w:t>It extracts the first four columns ("Open," "High," "Low,"</w:t>
-      </w:r>
-      <w:r>
-        <w:rPr>
-          <w:sz w:val="26"/>
-          <w:szCs w:val="26"/>
-        </w:rPr>
-        <w:t xml:space="preserve"> and</w:t>
-      </w:r>
-      <w:r>
-        <w:rPr>
-          <w:sz w:val="26"/>
-          <w:szCs w:val="26"/>
-        </w:rPr>
-        <w:t xml:space="preserve"> "Close") from the </w:t>
-      </w:r>
-      <w:r>
-        <w:rPr>
-          <w:sz w:val="26"/>
-          <w:szCs w:val="26"/>
-        </w:rPr>
-        <w:t>“</w:t>
-      </w:r>
-      <w:r>
-        <w:rPr>
-          <w:sz w:val="26"/>
-          <w:szCs w:val="26"/>
-        </w:rPr>
-        <w:t>trainData</w:t>
-      </w:r>
-      <w:r>
-        <w:rPr>
-          <w:sz w:val="26"/>
-          <w:szCs w:val="26"/>
-        </w:rPr>
-        <w:t>”</w:t>
-      </w:r>
-      <w:r>
-        <w:rPr>
-          <w:sz w:val="26"/>
-          <w:szCs w:val="26"/>
-        </w:rPr>
-        <w:t xml:space="preserve"> and then creates sequences and corresponding target values for training.</w:t>
-      </w:r>
-    </w:p>
-    <w:p>
-      <w:pPr>
-        <w:jc w:val="both"/>
-        <w:rPr>
-          <w:sz w:val="26"/>
-          <w:szCs w:val="26"/>
-        </w:rPr>
-      </w:pPr>
-      <w:r>
-        <w:rPr>
-          <w:sz w:val="26"/>
-          <w:szCs w:val="26"/>
-        </w:rPr>
-        <w:t xml:space="preserve">The loop over the training data is implemented, </w:t>
-      </w:r>
-      <w:r>
-        <w:rPr>
-          <w:sz w:val="26"/>
-          <w:szCs w:val="26"/>
-        </w:rPr>
-        <w:t>creat</w:t>
-      </w:r>
-      <w:r>
-        <w:rPr>
-          <w:sz w:val="26"/>
-          <w:szCs w:val="26"/>
-        </w:rPr>
-        <w:t>ing</w:t>
-      </w:r>
-      <w:r>
-        <w:rPr>
-          <w:sz w:val="26"/>
-          <w:szCs w:val="26"/>
-        </w:rPr>
-        <w:t xml:space="preserve"> sequences of </w:t>
-      </w:r>
-      <w:r>
-        <w:rPr>
-          <w:sz w:val="26"/>
-          <w:szCs w:val="26"/>
-        </w:rPr>
-        <w:t>&lt;</w:t>
-      </w:r>
-      <w:r>
-        <w:rPr>
-          <w:sz w:val="26"/>
-          <w:szCs w:val="26"/>
-        </w:rPr>
-        <w:t>PREDICTION_DAYS</w:t>
-      </w:r>
-      <w:r>
-        <w:rPr>
-          <w:sz w:val="26"/>
-          <w:szCs w:val="26"/>
-        </w:rPr>
-        <w:t>&gt;</w:t>
-      </w:r>
-      <w:r>
-        <w:rPr>
-          <w:sz w:val="26"/>
-          <w:szCs w:val="26"/>
-        </w:rPr>
-        <w:t xml:space="preserve"> and the corresponding target values. These sequences and targets are stored in NumPy arrays </w:t>
-      </w:r>
-      <w:r>
-        <w:rPr>
-          <w:sz w:val="26"/>
-          <w:szCs w:val="26"/>
-        </w:rPr>
-        <w:t>“</w:t>
-      </w:r>
-      <w:r>
-        <w:rPr>
-          <w:sz w:val="26"/>
-          <w:szCs w:val="26"/>
-        </w:rPr>
-        <w:t>xTrain</w:t>
-      </w:r>
-      <w:r>
-        <w:rPr>
-          <w:sz w:val="26"/>
-          <w:szCs w:val="26"/>
-        </w:rPr>
-        <w:t>”</w:t>
-      </w:r>
-      <w:r>
-        <w:rPr>
-          <w:sz w:val="26"/>
-          <w:szCs w:val="26"/>
-        </w:rPr>
-        <w:t xml:space="preserve"> and </w:t>
-      </w:r>
-      <w:r>
-        <w:rPr>
-          <w:sz w:val="26"/>
-          <w:szCs w:val="26"/>
-        </w:rPr>
-        <w:t>“</w:t>
-      </w:r>
-      <w:r>
-        <w:rPr>
-          <w:sz w:val="26"/>
-          <w:szCs w:val="26"/>
-        </w:rPr>
-        <w:t>yTrain</w:t>
-      </w:r>
-      <w:r>
-        <w:rPr>
-          <w:sz w:val="26"/>
-          <w:szCs w:val="26"/>
-        </w:rPr>
-        <w:t>”</w:t>
-      </w:r>
-      <w:r>
-        <w:rPr>
-          <w:sz w:val="26"/>
-          <w:szCs w:val="26"/>
-        </w:rPr>
-        <w:t>.</w:t>
-      </w:r>
-    </w:p>
-    <w:p>
-      <w:pPr>
-        <w:jc w:val="both"/>
-        <w:rPr>
-          <w:sz w:val="26"/>
-          <w:szCs w:val="26"/>
-        </w:rPr>
-      </w:pPr>
-      <w:r>
-        <w:rPr>
-          <w:sz w:val="26"/>
-          <w:szCs w:val="26"/>
-        </w:rPr>
-        <w:t>Then, I use the “constructDLModel()” method to create the model, and use “model.fit()” method to start the training:</w:t>
-      </w:r>
-    </w:p>
-    <w:p>
-      <w:pPr>
-        <w:jc w:val="both"/>
-        <w:rPr>
-          <w:sz w:val="26"/>
-          <w:szCs w:val="26"/>
-        </w:rPr>
-      </w:pPr>
-      <w:r>
-        <w:rPr>
-          <w:noProof/>
+        <w:t xml:space="preserve">In this added code, a new column of “Future” is created in the dataframe, </w:t>
+      </w:r>
+      <w:r>
+        <w:rPr>
+          <w:sz w:val="26"/>
+          <w:szCs w:val="26"/>
+        </w:rPr>
+        <w:t>derived from the “Close” column by shifting by “lookupSteps”. It is the target for the Machine Learning predictions.</w:t>
+      </w:r>
+    </w:p>
+    <w:p>
+      <w:pPr>
+        <w:jc w:val="center"/>
+        <w:rPr>
+          <w:sz w:val="26"/>
+          <w:szCs w:val="26"/>
+        </w:rPr>
+      </w:pPr>
+      <w:r>
+        <w:rPr>
           <w:sz w:val="26"/>
           <w:szCs w:val="26"/>
         </w:rPr>
         <w:drawing>
-          <wp:inline distT="0" distB="0" distL="0" distR="0" wp14:anchorId="29635515" wp14:editId="6A850E7F">
-            <wp:extent cx="7052310" cy="540385"/>
-            <wp:effectExtent l="0" t="0" r="0" b="0"/>
-            <wp:docPr id="1831843800" name="Picture 1"/>
+          <wp:inline distT="0" distB="0" distL="0" distR="0" wp14:anchorId="5A08DBAE" wp14:editId="20E07E00">
+            <wp:extent cx="3154953" cy="266723"/>
+            <wp:effectExtent l="0" t="0" r="7620" b="0"/>
+            <wp:docPr id="1875031189" name="Picture 1"/>
             <wp:cNvGraphicFramePr>
               <a:graphicFrameLocks xmlns:a="http://schemas.openxmlformats.org/drawingml/2006/main" noChangeAspect="1"/>
             </wp:cNvGraphicFramePr>
@@ -2742,7 +2553,7 @@
               <a:graphicData uri="http://schemas.openxmlformats.org/drawingml/2006/picture">
                 <pic:pic xmlns:pic="http://schemas.openxmlformats.org/drawingml/2006/picture">
                   <pic:nvPicPr>
-                    <pic:cNvPr id="1831843800" name=""/>
+                    <pic:cNvPr id="1875031189" name=""/>
                     <pic:cNvPicPr/>
                   </pic:nvPicPr>
                   <pic:blipFill>
@@ -2754,7 +2565,7 @@
                   <pic:spPr>
                     <a:xfrm>
                       <a:off x="0" y="0"/>
-                      <a:ext cx="7052310" cy="540385"/>
+                      <a:ext cx="3154953" cy="266723"/>
                     </a:xfrm>
                     <a:prstGeom prst="rect">
                       <a:avLst/>
@@ -2775,29 +2586,40 @@
           <w:szCs w:val="26"/>
         </w:rPr>
       </w:pPr>
-    </w:p>
-    <w:p>
-      <w:pPr>
-        <w:jc w:val="both"/>
-        <w:rPr>
-          <w:sz w:val="26"/>
-          <w:szCs w:val="26"/>
-          <w:lang w:val="vi-VN"/>
-        </w:rPr>
-      </w:pPr>
-      <w:r>
-        <w:rPr>
-          <w:sz w:val="26"/>
-          <w:szCs w:val="26"/>
-        </w:rPr>
-        <w:t>For the second stage, testing the model, the method of “testDLModel()” was created</w:t>
-      </w:r>
-      <w:r>
-        <w:rPr>
-          <w:sz w:val="26"/>
-          <w:szCs w:val="26"/>
-        </w:rPr>
-        <w:t>:</w:t>
+      <w:r>
+        <w:rPr>
+          <w:sz w:val="26"/>
+          <w:szCs w:val="26"/>
+        </w:rPr>
+        <w:t xml:space="preserve">After shifting the "Close" values to create the "Future" column, the last </w:t>
+      </w:r>
+      <w:r>
+        <w:rPr>
+          <w:sz w:val="26"/>
+          <w:szCs w:val="26"/>
+        </w:rPr>
+        <w:t>“</w:t>
+      </w:r>
+      <w:r>
+        <w:rPr>
+          <w:sz w:val="26"/>
+          <w:szCs w:val="26"/>
+        </w:rPr>
+        <w:t>lookupSteps</w:t>
+      </w:r>
+      <w:r>
+        <w:rPr>
+          <w:sz w:val="26"/>
+          <w:szCs w:val="26"/>
+        </w:rPr>
+        <w:t>”</w:t>
+      </w:r>
+      <w:r>
+        <w:rPr>
+          <w:sz w:val="26"/>
+          <w:szCs w:val="26"/>
+        </w:rPr>
+        <w:t xml:space="preserve"> rows will contain NaN values in the "Future" column because there's no actual future data available beyond the last data point. This "lastSequence" will be used later for predicting future stock prices that are not present in the dataset.</w:t>
       </w:r>
     </w:p>
     <w:p>
@@ -2806,21 +2628,18 @@
         <w:rPr>
           <w:sz w:val="26"/>
           <w:szCs w:val="26"/>
-          <w:lang w:val="vi-VN"/>
-        </w:rPr>
-      </w:pPr>
-      <w:r>
-        <w:rPr>
-          <w:sz w:val="26"/>
-          <w:szCs w:val="26"/>
-          <w:lang w:val="vi-VN"/>
-        </w:rPr>
-        <w:lastRenderedPageBreak/>
+        </w:rPr>
+      </w:pPr>
+      <w:r>
+        <w:rPr>
+          <w:sz w:val="26"/>
+          <w:szCs w:val="26"/>
+        </w:rPr>
         <w:drawing>
-          <wp:inline distT="0" distB="0" distL="0" distR="0" wp14:anchorId="6C426DD5" wp14:editId="762FB2E0">
-            <wp:extent cx="5781040" cy="3369931"/>
-            <wp:effectExtent l="0" t="0" r="0" b="2540"/>
-            <wp:docPr id="923086316" name="Picture 1"/>
+          <wp:inline distT="0" distB="0" distL="0" distR="0" wp14:anchorId="3EEBAA8E" wp14:editId="71FAD7A9">
+            <wp:extent cx="5326842" cy="617273"/>
+            <wp:effectExtent l="0" t="0" r="7620" b="0"/>
+            <wp:docPr id="248515960" name="Picture 1"/>
             <wp:cNvGraphicFramePr>
               <a:graphicFrameLocks xmlns:a="http://schemas.openxmlformats.org/drawingml/2006/main" noChangeAspect="1"/>
             </wp:cNvGraphicFramePr>
@@ -2828,7 +2647,7 @@
               <a:graphicData uri="http://schemas.openxmlformats.org/drawingml/2006/picture">
                 <pic:pic xmlns:pic="http://schemas.openxmlformats.org/drawingml/2006/picture">
                   <pic:nvPicPr>
-                    <pic:cNvPr id="923086316" name=""/>
+                    <pic:cNvPr id="248515960" name=""/>
                     <pic:cNvPicPr/>
                   </pic:nvPicPr>
                   <pic:blipFill>
@@ -2840,7 +2659,7 @@
                   <pic:spPr>
                     <a:xfrm>
                       <a:off x="0" y="0"/>
-                      <a:ext cx="5788210" cy="3374111"/>
+                      <a:ext cx="5326842" cy="617273"/>
                     </a:xfrm>
                     <a:prstGeom prst="rect">
                       <a:avLst/>
@@ -2859,162 +2678,42 @@
         <w:rPr>
           <w:sz w:val="26"/>
           <w:szCs w:val="26"/>
-          <w:lang w:val="vi-VN"/>
-        </w:rPr>
-      </w:pPr>
-      <w:r>
-        <w:rPr>
-          <w:sz w:val="26"/>
-          <w:szCs w:val="26"/>
-          <w:lang w:val="vi-VN"/>
-        </w:rPr>
-        <w:t>It prepare</w:t>
-      </w:r>
-      <w:r>
-        <w:rPr>
-          <w:sz w:val="26"/>
-          <w:szCs w:val="26"/>
-        </w:rPr>
-        <w:t>s</w:t>
-      </w:r>
-      <w:r>
-        <w:rPr>
-          <w:sz w:val="26"/>
-          <w:szCs w:val="26"/>
-          <w:lang w:val="vi-VN"/>
-        </w:rPr>
-        <w:t xml:space="preserve"> the </w:t>
-      </w:r>
-      <w:r>
-        <w:rPr>
-          <w:sz w:val="26"/>
-          <w:szCs w:val="26"/>
-          <w:lang w:val="vi-VN"/>
-        </w:rPr>
-        <w:t>testData similarly to the previous stage. In this step, sequence value</w:t>
-      </w:r>
-      <w:r>
-        <w:rPr>
-          <w:sz w:val="26"/>
-          <w:szCs w:val="26"/>
-        </w:rPr>
-        <w:t>s (“xTest”)</w:t>
-      </w:r>
-      <w:r>
-        <w:rPr>
-          <w:sz w:val="26"/>
-          <w:szCs w:val="26"/>
-          <w:lang w:val="vi-VN"/>
-        </w:rPr>
-        <w:t xml:space="preserve"> </w:t>
-      </w:r>
-      <w:r>
-        <w:rPr>
-          <w:sz w:val="26"/>
-          <w:szCs w:val="26"/>
-        </w:rPr>
-        <w:t>are</w:t>
-      </w:r>
-      <w:r>
-        <w:rPr>
-          <w:sz w:val="26"/>
-          <w:szCs w:val="26"/>
-          <w:lang w:val="vi-VN"/>
-        </w:rPr>
-        <w:t xml:space="preserve"> </w:t>
-      </w:r>
-      <w:r>
-        <w:rPr>
-          <w:sz w:val="26"/>
-          <w:szCs w:val="26"/>
-        </w:rPr>
-        <w:t>paramater of “predict()” function</w:t>
-      </w:r>
-      <w:r>
-        <w:rPr>
-          <w:sz w:val="26"/>
-          <w:szCs w:val="26"/>
-          <w:lang w:val="vi-VN"/>
-        </w:rPr>
-        <w:t xml:space="preserve"> </w:t>
-      </w:r>
-      <w:r>
-        <w:rPr>
-          <w:sz w:val="26"/>
-          <w:szCs w:val="26"/>
-        </w:rPr>
-        <w:t>of</w:t>
-      </w:r>
-      <w:r>
-        <w:rPr>
-          <w:sz w:val="26"/>
-          <w:szCs w:val="26"/>
-          <w:lang w:val="vi-VN"/>
-        </w:rPr>
-        <w:t xml:space="preserve"> the model, and the output will be </w:t>
-      </w:r>
-      <w:r>
-        <w:rPr>
-          <w:sz w:val="26"/>
-          <w:szCs w:val="26"/>
-        </w:rPr>
-        <w:t xml:space="preserve">the </w:t>
-      </w:r>
-      <w:r>
-        <w:rPr>
-          <w:sz w:val="26"/>
-          <w:szCs w:val="26"/>
-        </w:rPr>
-        <w:t>“</w:t>
-      </w:r>
-      <w:r>
-        <w:rPr>
-          <w:sz w:val="26"/>
-          <w:szCs w:val="26"/>
-          <w:lang w:val="vi-VN"/>
-        </w:rPr>
-        <w:t>predictedData</w:t>
-      </w:r>
-      <w:r>
-        <w:rPr>
-          <w:sz w:val="26"/>
-          <w:szCs w:val="26"/>
-        </w:rPr>
-        <w:t>”</w:t>
-      </w:r>
-      <w:r>
-        <w:rPr>
-          <w:sz w:val="26"/>
-          <w:szCs w:val="26"/>
-          <w:lang w:val="vi-VN"/>
-        </w:rPr>
-        <w:t xml:space="preserve"> array</w:t>
-      </w:r>
-      <w:r>
-        <w:rPr>
-          <w:sz w:val="26"/>
-          <w:szCs w:val="26"/>
-          <w:lang w:val="vi-VN"/>
-        </w:rPr>
-        <w:t>.</w:t>
-      </w:r>
-    </w:p>
-    <w:p>
-      <w:pPr>
-        <w:jc w:val="both"/>
-        <w:rPr>
-          <w:sz w:val="26"/>
-          <w:szCs w:val="26"/>
-          <w:lang w:val="vi-VN"/>
-        </w:rPr>
-      </w:pPr>
-      <w:r>
-        <w:rPr>
-          <w:sz w:val="26"/>
-          <w:szCs w:val="26"/>
-          <w:lang w:val="vi-VN"/>
-        </w:rPr>
-        <w:t>Both the “actualData” and “predictedData” then go through the converting process, using the “descaleAndConvertToDataFrame”, to be descaled and converted to pandas.DataFrame format, preparing for plotting.</w:t>
+        </w:rPr>
+      </w:pPr>
+      <w:r>
+        <w:rPr>
+          <w:sz w:val="26"/>
+          <w:szCs w:val="26"/>
+        </w:rPr>
+        <w:t xml:space="preserve">The next step is creating </w:t>
+      </w:r>
+      <w:r>
+        <w:rPr>
+          <w:sz w:val="26"/>
+          <w:szCs w:val="26"/>
+        </w:rPr>
+        <w:t>a list of sequences of features and their corresponding targets</w:t>
+      </w:r>
+      <w:r>
+        <w:rPr>
+          <w:sz w:val="26"/>
+          <w:szCs w:val="26"/>
+        </w:rPr>
+        <w:t xml:space="preserve"> (“sequenceData”)</w:t>
+      </w:r>
+      <w:r>
+        <w:rPr>
+          <w:sz w:val="26"/>
+          <w:szCs w:val="26"/>
+        </w:rPr>
+        <w:t>, each sequence having a length of "predictionDays"</w:t>
+      </w:r>
+      <w:r>
+        <w:rPr>
+          <w:sz w:val="26"/>
+          <w:szCs w:val="26"/>
+        </w:rPr>
+        <w:t>:</w:t>
       </w:r>
     </w:p>
     <w:p>
@@ -3023,20 +2722,18 @@
         <w:rPr>
           <w:sz w:val="26"/>
           <w:szCs w:val="26"/>
-          <w:lang w:val="vi-VN"/>
-        </w:rPr>
-      </w:pPr>
-      <w:r>
-        <w:rPr>
-          <w:sz w:val="26"/>
-          <w:szCs w:val="26"/>
-          <w:lang w:val="vi-VN"/>
+        </w:rPr>
+      </w:pPr>
+      <w:r>
+        <w:rPr>
+          <w:sz w:val="26"/>
+          <w:szCs w:val="26"/>
         </w:rPr>
         <w:drawing>
-          <wp:inline distT="0" distB="0" distL="0" distR="0" wp14:anchorId="6C48BE4E" wp14:editId="0A203B7A">
-            <wp:extent cx="5044440" cy="2715323"/>
-            <wp:effectExtent l="0" t="0" r="3810" b="8890"/>
-            <wp:docPr id="1962075787" name="Picture 1"/>
+          <wp:inline distT="0" distB="0" distL="0" distR="0" wp14:anchorId="0459CB0B" wp14:editId="03CF0C7D">
+            <wp:extent cx="4945809" cy="1097375"/>
+            <wp:effectExtent l="0" t="0" r="7620" b="7620"/>
+            <wp:docPr id="1733520086" name="Picture 1"/>
             <wp:cNvGraphicFramePr>
               <a:graphicFrameLocks xmlns:a="http://schemas.openxmlformats.org/drawingml/2006/main" noChangeAspect="1"/>
             </wp:cNvGraphicFramePr>
@@ -3044,7 +2741,7 @@
               <a:graphicData uri="http://schemas.openxmlformats.org/drawingml/2006/picture">
                 <pic:pic xmlns:pic="http://schemas.openxmlformats.org/drawingml/2006/picture">
                   <pic:nvPicPr>
-                    <pic:cNvPr id="1962075787" name=""/>
+                    <pic:cNvPr id="1733520086" name=""/>
                     <pic:cNvPicPr/>
                   </pic:nvPicPr>
                   <pic:blipFill>
@@ -3056,7 +2753,7 @@
                   <pic:spPr>
                     <a:xfrm>
                       <a:off x="0" y="0"/>
-                      <a:ext cx="5054565" cy="2720773"/>
+                      <a:ext cx="4945809" cy="1097375"/>
                     </a:xfrm>
                     <a:prstGeom prst="rect">
                       <a:avLst/>
@@ -3071,54 +2768,201 @@
     </w:p>
     <w:p>
       <w:pPr>
-        <w:jc w:val="both"/>
-        <w:rPr>
-          <w:sz w:val="26"/>
-          <w:szCs w:val="26"/>
-        </w:rPr>
-      </w:pPr>
-      <w:r>
-        <w:rPr>
-          <w:sz w:val="26"/>
-          <w:szCs w:val="26"/>
-          <w:lang w:val="vi-VN"/>
-        </w:rPr>
-        <w:t xml:space="preserve">The last one is the plotting process. </w:t>
-      </w:r>
-      <w:r>
-        <w:rPr>
-          <w:sz w:val="26"/>
-          <w:szCs w:val="26"/>
-        </w:rPr>
-        <w:t>I chose the simple line graph containing two line</w:t>
-      </w:r>
-      <w:r>
-        <w:rPr>
-          <w:sz w:val="26"/>
-          <w:szCs w:val="26"/>
-        </w:rPr>
-        <w:t>s</w:t>
-      </w:r>
-      <w:r>
-        <w:rPr>
-          <w:sz w:val="26"/>
-          <w:szCs w:val="26"/>
-        </w:rPr>
-        <w:t xml:space="preserve"> of two preferred feature column</w:t>
-      </w:r>
-      <w:r>
-        <w:rPr>
-          <w:sz w:val="26"/>
-          <w:szCs w:val="26"/>
-        </w:rPr>
-        <w:t>s</w:t>
-      </w:r>
-      <w:r>
-        <w:rPr>
-          <w:sz w:val="26"/>
-          <w:szCs w:val="26"/>
-        </w:rPr>
-        <w:t xml:space="preserve"> from each array:</w:t>
+        <w:pStyle w:val="ListParagraph"/>
+        <w:numPr>
+          <w:ilvl w:val="0"/>
+          <w:numId w:val="10"/>
+        </w:numPr>
+        <w:jc w:val="both"/>
+        <w:rPr>
+          <w:sz w:val="26"/>
+          <w:szCs w:val="26"/>
+        </w:rPr>
+      </w:pPr>
+      <w:r>
+        <w:rPr>
+          <w:sz w:val="26"/>
+          <w:szCs w:val="26"/>
+        </w:rPr>
+        <w:t>An empty list "sequenceData" and a double-ended queue sequences with a maximum length of "predictionDays" are initialized. The purpose of sequences is to store a rolling window of sequences of features.</w:t>
+      </w:r>
+    </w:p>
+    <w:p>
+      <w:pPr>
+        <w:pStyle w:val="ListParagraph"/>
+        <w:numPr>
+          <w:ilvl w:val="0"/>
+          <w:numId w:val="10"/>
+        </w:numPr>
+        <w:jc w:val="both"/>
+        <w:rPr>
+          <w:sz w:val="26"/>
+          <w:szCs w:val="26"/>
+        </w:rPr>
+      </w:pPr>
+      <w:r>
+        <w:rPr>
+          <w:sz w:val="26"/>
+          <w:szCs w:val="26"/>
+        </w:rPr>
+        <w:t>A loop iterates through the rows of the data, extracting both sequences of features (specified by "featureColumns") and their corresponding target values (from the "Future" column).</w:t>
+      </w:r>
+      <w:r>
+        <w:rPr>
+          <w:sz w:val="26"/>
+          <w:szCs w:val="26"/>
+        </w:rPr>
+        <w:t xml:space="preserve"> </w:t>
+      </w:r>
+      <w:r>
+        <w:rPr>
+          <w:sz w:val="26"/>
+          <w:szCs w:val="26"/>
+        </w:rPr>
+        <w:t>For each row, the feature sequence is appended to sequences.</w:t>
+      </w:r>
+    </w:p>
+    <w:p>
+      <w:pPr>
+        <w:pStyle w:val="ListParagraph"/>
+        <w:numPr>
+          <w:ilvl w:val="0"/>
+          <w:numId w:val="10"/>
+        </w:numPr>
+        <w:jc w:val="both"/>
+        <w:rPr>
+          <w:sz w:val="26"/>
+          <w:szCs w:val="26"/>
+        </w:rPr>
+      </w:pPr>
+      <w:r>
+        <w:rPr>
+          <w:sz w:val="26"/>
+          <w:szCs w:val="26"/>
+        </w:rPr>
+        <w:lastRenderedPageBreak/>
+        <w:t>When the length of sequences reaches the specified "predictionDays", a new entry is added to "sequenceData". This entry contains the sequence of features (converted to a NumPy array) and the corresponding target value.</w:t>
+      </w:r>
+    </w:p>
+    <w:p>
+      <w:pPr>
+        <w:jc w:val="both"/>
+        <w:rPr>
+          <w:sz w:val="26"/>
+          <w:szCs w:val="26"/>
+        </w:rPr>
+      </w:pPr>
+      <w:r>
+        <w:rPr>
+          <w:sz w:val="26"/>
+          <w:szCs w:val="26"/>
+        </w:rPr>
+        <w:t xml:space="preserve">The method then constructs the “lastSequence” used for </w:t>
+      </w:r>
+      <w:r>
+        <w:rPr>
+          <w:sz w:val="26"/>
+          <w:szCs w:val="26"/>
+        </w:rPr>
+        <w:t>predicting</w:t>
+      </w:r>
+      <w:r>
+        <w:rPr>
+          <w:sz w:val="26"/>
+          <w:szCs w:val="26"/>
+        </w:rPr>
+        <w:t xml:space="preserve"> process, by appending </w:t>
+      </w:r>
+      <w:r>
+        <w:rPr>
+          <w:sz w:val="26"/>
+          <w:szCs w:val="26"/>
+        </w:rPr>
+        <w:t xml:space="preserve">the last </w:t>
+      </w:r>
+      <w:r>
+        <w:rPr>
+          <w:sz w:val="26"/>
+          <w:szCs w:val="26"/>
+        </w:rPr>
+        <w:t>“</w:t>
+      </w:r>
+      <w:r>
+        <w:rPr>
+          <w:sz w:val="26"/>
+          <w:szCs w:val="26"/>
+        </w:rPr>
+        <w:t>predictionDays</w:t>
+      </w:r>
+      <w:r>
+        <w:rPr>
+          <w:sz w:val="26"/>
+          <w:szCs w:val="26"/>
+        </w:rPr>
+        <w:t>”</w:t>
+      </w:r>
+      <w:r>
+        <w:rPr>
+          <w:sz w:val="26"/>
+          <w:szCs w:val="26"/>
+        </w:rPr>
+        <w:t xml:space="preserve"> sequence with </w:t>
+      </w:r>
+      <w:r>
+        <w:rPr>
+          <w:sz w:val="26"/>
+          <w:szCs w:val="26"/>
+        </w:rPr>
+        <w:t>“</w:t>
+      </w:r>
+      <w:r>
+        <w:rPr>
+          <w:sz w:val="26"/>
+          <w:szCs w:val="26"/>
+        </w:rPr>
+        <w:t>lookupSteps</w:t>
+      </w:r>
+      <w:r>
+        <w:rPr>
+          <w:sz w:val="26"/>
+          <w:szCs w:val="26"/>
+        </w:rPr>
+        <w:t>”</w:t>
+      </w:r>
+      <w:r>
+        <w:rPr>
+          <w:sz w:val="26"/>
+          <w:szCs w:val="26"/>
+        </w:rPr>
+        <w:t xml:space="preserve"> sequence</w:t>
+      </w:r>
+      <w:r>
+        <w:rPr>
+          <w:sz w:val="26"/>
+          <w:szCs w:val="26"/>
+        </w:rPr>
+        <w:t xml:space="preserve">, before being </w:t>
+      </w:r>
+      <w:r>
+        <w:rPr>
+          <w:sz w:val="26"/>
+          <w:szCs w:val="26"/>
+        </w:rPr>
+        <w:t>converted to a NumPy array and cast to the float32 data type to ensure consistency in data types</w:t>
+      </w:r>
+      <w:r>
+        <w:rPr>
+          <w:sz w:val="26"/>
+          <w:szCs w:val="26"/>
+        </w:rPr>
+        <w:t>, and stored in the output “processedData”</w:t>
+      </w:r>
+      <w:r>
+        <w:rPr>
+          <w:sz w:val="26"/>
+          <w:szCs w:val="26"/>
+        </w:rPr>
+        <w:t xml:space="preserve"> of the method.</w:t>
       </w:r>
     </w:p>
     <w:p>
@@ -3134,12 +2978,25 @@
           <w:sz w:val="26"/>
           <w:szCs w:val="26"/>
         </w:rPr>
-        <w:lastRenderedPageBreak/>
+        <w:t xml:space="preserve"> </w:t>
+      </w:r>
+      <w:r>
+        <w:rPr>
+          <w:sz w:val="26"/>
+          <w:szCs w:val="26"/>
+        </w:rPr>
+        <w:tab/>
+      </w:r>
+      <w:r>
+        <w:rPr>
+          <w:sz w:val="26"/>
+          <w:szCs w:val="26"/>
+        </w:rPr>
         <w:drawing>
-          <wp:inline distT="0" distB="0" distL="0" distR="0" wp14:anchorId="56DC3850" wp14:editId="1F6ADF7D">
-            <wp:extent cx="5928360" cy="2691409"/>
-            <wp:effectExtent l="0" t="0" r="0" b="0"/>
-            <wp:docPr id="2054848692" name="Picture 1"/>
+          <wp:inline distT="0" distB="0" distL="0" distR="0" wp14:anchorId="17DAF325" wp14:editId="7C443D22">
+            <wp:extent cx="4897120" cy="892302"/>
+            <wp:effectExtent l="0" t="0" r="0" b="3175"/>
+            <wp:docPr id="1892470709" name="Picture 1"/>
             <wp:cNvGraphicFramePr>
               <a:graphicFrameLocks xmlns:a="http://schemas.openxmlformats.org/drawingml/2006/main" noChangeAspect="1"/>
             </wp:cNvGraphicFramePr>
@@ -3147,7 +3004,7 @@
               <a:graphicData uri="http://schemas.openxmlformats.org/drawingml/2006/picture">
                 <pic:pic xmlns:pic="http://schemas.openxmlformats.org/drawingml/2006/picture">
                   <pic:nvPicPr>
-                    <pic:cNvPr id="2054848692" name=""/>
+                    <pic:cNvPr id="1892470709" name=""/>
                     <pic:cNvPicPr/>
                   </pic:nvPicPr>
                   <pic:blipFill>
@@ -3159,7 +3016,7 @@
                   <pic:spPr>
                     <a:xfrm>
                       <a:off x="0" y="0"/>
-                      <a:ext cx="5935145" cy="2694489"/>
+                      <a:ext cx="4902356" cy="893256"/>
                     </a:xfrm>
                     <a:prstGeom prst="rect">
                       <a:avLst/>
@@ -3174,74 +3031,124 @@
     </w:p>
     <w:p>
       <w:pPr>
-        <w:rPr>
-          <w:sz w:val="26"/>
-          <w:szCs w:val="26"/>
-          <w:lang w:val="vi-VN"/>
-        </w:rPr>
-      </w:pPr>
-    </w:p>
-    <w:p>
-      <w:pPr>
-        <w:jc w:val="both"/>
-        <w:rPr>
-          <w:b/>
-          <w:bCs/>
-          <w:sz w:val="26"/>
-          <w:szCs w:val="26"/>
-        </w:rPr>
-      </w:pPr>
-      <w:r>
-        <w:rPr>
-          <w:b/>
-          <w:bCs/>
-          <w:sz w:val="26"/>
-          <w:szCs w:val="26"/>
-        </w:rPr>
-        <w:t xml:space="preserve">1. </w:t>
-      </w:r>
-      <w:r>
-        <w:rPr>
-          <w:b/>
-          <w:bCs/>
-          <w:sz w:val="26"/>
-          <w:szCs w:val="26"/>
-        </w:rPr>
-        <w:t>Test with LSTM layer</w:t>
-      </w:r>
-    </w:p>
-    <w:p>
-      <w:pPr>
-        <w:jc w:val="both"/>
-        <w:rPr>
-          <w:sz w:val="26"/>
-          <w:szCs w:val="26"/>
-        </w:rPr>
-      </w:pPr>
-      <w:r>
-        <w:rPr>
-          <w:sz w:val="26"/>
-          <w:szCs w:val="26"/>
-        </w:rPr>
-        <w:t>For the first test, s</w:t>
-      </w:r>
-      <w:r>
-        <w:rPr>
-          <w:sz w:val="26"/>
-          <w:szCs w:val="26"/>
-        </w:rPr>
-        <w:t>ome parameter I have used for this test:</w:t>
-      </w:r>
-    </w:p>
-    <w:p>
-      <w:pPr>
-        <w:ind w:left="2880" w:hanging="2880"/>
-        <w:jc w:val="both"/>
-        <w:rPr>
-          <w:i/>
-          <w:iCs/>
-          <w:sz w:val="24"/>
-          <w:szCs w:val="24"/>
+        <w:jc w:val="both"/>
+        <w:rPr>
+          <w:sz w:val="26"/>
+          <w:szCs w:val="26"/>
+        </w:rPr>
+      </w:pPr>
+      <w:r>
+        <w:rPr>
+          <w:sz w:val="26"/>
+          <w:szCs w:val="26"/>
+        </w:rPr>
+        <w:t xml:space="preserve">Two lists, “x” and “y” are then initialized, which are used to construct </w:t>
+      </w:r>
+      <w:r>
+        <w:rPr>
+          <w:sz w:val="26"/>
+          <w:szCs w:val="26"/>
+        </w:rPr>
+        <w:t>the input sequences (features) and their corresponding target values for training a machine learning model.</w:t>
+      </w:r>
+    </w:p>
+    <w:p>
+      <w:pPr>
+        <w:pStyle w:val="ListParagraph"/>
+        <w:numPr>
+          <w:ilvl w:val="0"/>
+          <w:numId w:val="11"/>
+        </w:numPr>
+        <w:jc w:val="both"/>
+        <w:rPr>
+          <w:sz w:val="26"/>
+          <w:szCs w:val="26"/>
+        </w:rPr>
+      </w:pPr>
+      <w:r>
+        <w:rPr>
+          <w:sz w:val="26"/>
+          <w:szCs w:val="26"/>
+        </w:rPr>
+        <w:t>The "sequenceData" list contains pairs of sequences and their corresponding target values. Each pair consists of a sequence of historical data points and the target value that needs to be predicted.</w:t>
+      </w:r>
+    </w:p>
+    <w:p>
+      <w:pPr>
+        <w:pStyle w:val="ListParagraph"/>
+        <w:numPr>
+          <w:ilvl w:val="0"/>
+          <w:numId w:val="11"/>
+        </w:numPr>
+        <w:jc w:val="both"/>
+        <w:rPr>
+          <w:sz w:val="26"/>
+          <w:szCs w:val="26"/>
+        </w:rPr>
+      </w:pPr>
+      <w:r>
+        <w:rPr>
+          <w:sz w:val="26"/>
+          <w:szCs w:val="26"/>
+        </w:rPr>
+        <w:t>The "for" loops through each pair ("sequence", "target") in "sequenceData".</w:t>
+      </w:r>
+    </w:p>
+    <w:p>
+      <w:pPr>
+        <w:pStyle w:val="ListParagraph"/>
+        <w:numPr>
+          <w:ilvl w:val="0"/>
+          <w:numId w:val="11"/>
+        </w:numPr>
+        <w:jc w:val="both"/>
+        <w:rPr>
+          <w:sz w:val="26"/>
+          <w:szCs w:val="26"/>
+        </w:rPr>
+      </w:pPr>
+      <w:r>
+        <w:rPr>
+          <w:sz w:val="26"/>
+          <w:szCs w:val="26"/>
+        </w:rPr>
+        <w:t>For each pair, the "sequence" (a sequence of historical data points) is appended to the "x" list, and the "target" (the corresponding target value) is appended to the "y" list.</w:t>
+      </w:r>
+    </w:p>
+    <w:p>
+      <w:pPr>
+        <w:pStyle w:val="ListParagraph"/>
+        <w:numPr>
+          <w:ilvl w:val="0"/>
+          <w:numId w:val="11"/>
+        </w:numPr>
+        <w:jc w:val="both"/>
+        <w:rPr>
+          <w:sz w:val="26"/>
+          <w:szCs w:val="26"/>
+        </w:rPr>
+      </w:pPr>
+      <w:r>
+        <w:rPr>
+          <w:sz w:val="26"/>
+          <w:szCs w:val="26"/>
+        </w:rPr>
+        <w:t>After this loop, "x" will contain all the input sequences, and "y" will contain all the corresponding target values.</w:t>
+      </w:r>
+      <w:r>
+        <w:rPr>
+          <w:sz w:val="26"/>
+          <w:szCs w:val="26"/>
+        </w:rPr>
+        <w:t xml:space="preserve"> They will also be converted to Numpy arrays.</w:t>
+      </w:r>
+    </w:p>
+    <w:p>
+      <w:pPr>
+        <w:jc w:val="center"/>
+        <w:rPr>
+          <w:sz w:val="26"/>
+          <w:szCs w:val="26"/>
         </w:rPr>
       </w:pPr>
       <w:r>
@@ -3250,10 +3157,10 @@
           <w:szCs w:val="26"/>
         </w:rPr>
         <w:drawing>
-          <wp:inline distT="0" distB="0" distL="0" distR="0" wp14:anchorId="4769F373" wp14:editId="0C2D3343">
-            <wp:extent cx="1760087" cy="1640840"/>
+          <wp:inline distT="0" distB="0" distL="0" distR="0" wp14:anchorId="6F7FE14B" wp14:editId="17F2ECAA">
+            <wp:extent cx="2400508" cy="1074513"/>
             <wp:effectExtent l="0" t="0" r="0" b="0"/>
-            <wp:docPr id="1537441199" name="Picture 1"/>
+            <wp:docPr id="814250791" name="Picture 1"/>
             <wp:cNvGraphicFramePr>
               <a:graphicFrameLocks xmlns:a="http://schemas.openxmlformats.org/drawingml/2006/main" noChangeAspect="1"/>
             </wp:cNvGraphicFramePr>
@@ -3261,7 +3168,7 @@
               <a:graphicData uri="http://schemas.openxmlformats.org/drawingml/2006/picture">
                 <pic:pic xmlns:pic="http://schemas.openxmlformats.org/drawingml/2006/picture">
                   <pic:nvPicPr>
-                    <pic:cNvPr id="1537441199" name=""/>
+                    <pic:cNvPr id="814250791" name=""/>
                     <pic:cNvPicPr/>
                   </pic:nvPicPr>
                   <pic:blipFill>
@@ -3273,7 +3180,7 @@
                   <pic:spPr>
                     <a:xfrm>
                       <a:off x="0" y="0"/>
-                      <a:ext cx="1770348" cy="1650406"/>
+                      <a:ext cx="2400508" cy="1074513"/>
                     </a:xfrm>
                     <a:prstGeom prst="rect">
                       <a:avLst/>
@@ -3285,33 +3192,54 @@
           </wp:inline>
         </w:drawing>
       </w:r>
-      <w:r>
-        <w:rPr>
-          <w:sz w:val="26"/>
-          <w:szCs w:val="26"/>
-        </w:rPr>
-        <w:tab/>
-      </w:r>
-    </w:p>
-    <w:p>
-      <w:pPr>
-        <w:jc w:val="both"/>
-        <w:rPr>
-          <w:sz w:val="26"/>
-          <w:szCs w:val="26"/>
-        </w:rPr>
-      </w:pPr>
-      <w:r>
-        <w:rPr>
-          <w:sz w:val="26"/>
-          <w:szCs w:val="26"/>
-        </w:rPr>
-        <w:t xml:space="preserve">Output: </w:t>
-      </w:r>
-    </w:p>
-    <w:p>
-      <w:pPr>
-        <w:jc w:val="both"/>
+    </w:p>
+    <w:p>
+      <w:pPr>
+        <w:jc w:val="center"/>
+        <w:rPr>
+          <w:sz w:val="26"/>
+          <w:szCs w:val="26"/>
+        </w:rPr>
+      </w:pPr>
+    </w:p>
+    <w:p>
+      <w:pPr>
+        <w:pStyle w:val="ListParagraph"/>
+        <w:numPr>
+          <w:ilvl w:val="0"/>
+          <w:numId w:val="12"/>
+        </w:numPr>
+        <w:jc w:val="both"/>
+        <w:rPr>
+          <w:sz w:val="26"/>
+          <w:szCs w:val="26"/>
+        </w:rPr>
+      </w:pPr>
+      <w:r>
+        <w:rPr>
+          <w:sz w:val="26"/>
+          <w:szCs w:val="26"/>
+        </w:rPr>
+        <w:t>In the “</w:t>
+      </w:r>
+      <w:r>
+        <w:rPr>
+          <w:sz w:val="26"/>
+          <w:szCs w:val="26"/>
+        </w:rPr>
+        <w:t>splitData</w:t>
+      </w:r>
+      <w:r>
+        <w:rPr>
+          <w:sz w:val="26"/>
+          <w:szCs w:val="26"/>
+        </w:rPr>
+        <w:t>()” method:</w:t>
+      </w:r>
+    </w:p>
+    <w:p>
+      <w:pPr>
+        <w:jc w:val="center"/>
         <w:rPr>
           <w:sz w:val="26"/>
           <w:szCs w:val="26"/>
@@ -3323,10 +3251,10 @@
           <w:szCs w:val="26"/>
         </w:rPr>
         <w:drawing>
-          <wp:inline distT="0" distB="0" distL="0" distR="0" wp14:anchorId="6727F53F" wp14:editId="22EE808A">
-            <wp:extent cx="7052310" cy="2357755"/>
-            <wp:effectExtent l="0" t="0" r="0" b="4445"/>
-            <wp:docPr id="1000601387" name="Picture 1"/>
+          <wp:inline distT="0" distB="0" distL="0" distR="0" wp14:anchorId="7E5AD7B1" wp14:editId="7E11AEB0">
+            <wp:extent cx="6096528" cy="1425063"/>
+            <wp:effectExtent l="0" t="0" r="0" b="3810"/>
+            <wp:docPr id="995874012" name="Picture 1"/>
             <wp:cNvGraphicFramePr>
               <a:graphicFrameLocks xmlns:a="http://schemas.openxmlformats.org/drawingml/2006/main" noChangeAspect="1"/>
             </wp:cNvGraphicFramePr>
@@ -3334,7 +3262,7 @@
               <a:graphicData uri="http://schemas.openxmlformats.org/drawingml/2006/picture">
                 <pic:pic xmlns:pic="http://schemas.openxmlformats.org/drawingml/2006/picture">
                   <pic:nvPicPr>
-                    <pic:cNvPr id="1000601387" name=""/>
+                    <pic:cNvPr id="995874012" name=""/>
                     <pic:cNvPicPr/>
                   </pic:nvPicPr>
                   <pic:blipFill>
@@ -3346,7 +3274,7 @@
                   <pic:spPr>
                     <a:xfrm>
                       <a:off x="0" y="0"/>
-                      <a:ext cx="7052310" cy="2357755"/>
+                      <a:ext cx="6096528" cy="1425063"/>
                     </a:xfrm>
                     <a:prstGeom prst="rect">
                       <a:avLst/>
@@ -3361,6 +3289,673 @@
     </w:p>
     <w:p>
       <w:pPr>
+        <w:jc w:val="both"/>
+        <w:rPr>
+          <w:sz w:val="26"/>
+          <w:szCs w:val="26"/>
+        </w:rPr>
+      </w:pPr>
+      <w:r>
+        <w:rPr>
+          <w:sz w:val="26"/>
+          <w:szCs w:val="26"/>
+        </w:rPr>
+        <w:lastRenderedPageBreak/>
+        <w:t xml:space="preserve">If </w:t>
+      </w:r>
+      <w:r>
+        <w:rPr>
+          <w:sz w:val="26"/>
+          <w:szCs w:val="26"/>
+        </w:rPr>
+        <w:t>“</w:t>
+      </w:r>
+      <w:r>
+        <w:rPr>
+          <w:sz w:val="26"/>
+          <w:szCs w:val="26"/>
+        </w:rPr>
+        <w:t>randomSplit</w:t>
+      </w:r>
+      <w:r>
+        <w:rPr>
+          <w:sz w:val="26"/>
+          <w:szCs w:val="26"/>
+        </w:rPr>
+        <w:t>”</w:t>
+      </w:r>
+      <w:r>
+        <w:rPr>
+          <w:sz w:val="26"/>
+          <w:szCs w:val="26"/>
+        </w:rPr>
+        <w:t xml:space="preserve"> is </w:t>
+      </w:r>
+      <w:r>
+        <w:rPr>
+          <w:sz w:val="26"/>
+          <w:szCs w:val="26"/>
+        </w:rPr>
+        <w:t>“</w:t>
+      </w:r>
+      <w:r>
+        <w:rPr>
+          <w:sz w:val="26"/>
+          <w:szCs w:val="26"/>
+        </w:rPr>
+        <w:t>True</w:t>
+      </w:r>
+      <w:r>
+        <w:rPr>
+          <w:sz w:val="26"/>
+          <w:szCs w:val="26"/>
+        </w:rPr>
+        <w:t>”</w:t>
+      </w:r>
+      <w:r>
+        <w:rPr>
+          <w:sz w:val="26"/>
+          <w:szCs w:val="26"/>
+        </w:rPr>
+        <w:t xml:space="preserve">, the function uses the </w:t>
+      </w:r>
+      <w:r>
+        <w:rPr>
+          <w:sz w:val="26"/>
+          <w:szCs w:val="26"/>
+        </w:rPr>
+        <w:t>“</w:t>
+      </w:r>
+      <w:r>
+        <w:rPr>
+          <w:sz w:val="26"/>
+          <w:szCs w:val="26"/>
+        </w:rPr>
+        <w:t>train_test_split</w:t>
+      </w:r>
+      <w:r>
+        <w:rPr>
+          <w:sz w:val="26"/>
+          <w:szCs w:val="26"/>
+        </w:rPr>
+        <w:t>”</w:t>
+      </w:r>
+      <w:r>
+        <w:rPr>
+          <w:sz w:val="26"/>
+          <w:szCs w:val="26"/>
+        </w:rPr>
+        <w:t xml:space="preserve"> function from </w:t>
+      </w:r>
+      <w:r>
+        <w:rPr>
+          <w:sz w:val="26"/>
+          <w:szCs w:val="26"/>
+        </w:rPr>
+        <w:t>“</w:t>
+      </w:r>
+      <w:r>
+        <w:rPr>
+          <w:sz w:val="26"/>
+          <w:szCs w:val="26"/>
+        </w:rPr>
+        <w:t>scikit-learn</w:t>
+      </w:r>
+      <w:r>
+        <w:rPr>
+          <w:sz w:val="26"/>
+          <w:szCs w:val="26"/>
+        </w:rPr>
+        <w:t>”</w:t>
+      </w:r>
+      <w:r>
+        <w:rPr>
+          <w:sz w:val="26"/>
+          <w:szCs w:val="26"/>
+        </w:rPr>
+        <w:t xml:space="preserve"> to perform a random split of the data.</w:t>
+      </w:r>
+    </w:p>
+    <w:p>
+      <w:pPr>
+        <w:pStyle w:val="ListParagraph"/>
+        <w:numPr>
+          <w:ilvl w:val="0"/>
+          <w:numId w:val="13"/>
+        </w:numPr>
+        <w:jc w:val="both"/>
+        <w:rPr>
+          <w:sz w:val="26"/>
+          <w:szCs w:val="26"/>
+        </w:rPr>
+      </w:pPr>
+      <w:r>
+        <w:rPr>
+          <w:sz w:val="26"/>
+          <w:szCs w:val="26"/>
+        </w:rPr>
+        <w:t>“</w:t>
+      </w:r>
+      <w:r>
+        <w:rPr>
+          <w:sz w:val="26"/>
+          <w:szCs w:val="26"/>
+        </w:rPr>
+        <w:t>x</w:t>
+      </w:r>
+      <w:r>
+        <w:rPr>
+          <w:sz w:val="26"/>
+          <w:szCs w:val="26"/>
+        </w:rPr>
+        <w:t>”</w:t>
+      </w:r>
+      <w:r>
+        <w:rPr>
+          <w:sz w:val="26"/>
+          <w:szCs w:val="26"/>
+        </w:rPr>
+        <w:t xml:space="preserve"> and </w:t>
+      </w:r>
+      <w:r>
+        <w:rPr>
+          <w:sz w:val="26"/>
+          <w:szCs w:val="26"/>
+        </w:rPr>
+        <w:t>“</w:t>
+      </w:r>
+      <w:r>
+        <w:rPr>
+          <w:sz w:val="26"/>
+          <w:szCs w:val="26"/>
+        </w:rPr>
+        <w:t>y</w:t>
+      </w:r>
+      <w:r>
+        <w:rPr>
+          <w:sz w:val="26"/>
+          <w:szCs w:val="26"/>
+        </w:rPr>
+        <w:t>”</w:t>
+      </w:r>
+      <w:r>
+        <w:rPr>
+          <w:sz w:val="26"/>
+          <w:szCs w:val="26"/>
+        </w:rPr>
+        <w:t xml:space="preserve"> are split into training and testing sets. The </w:t>
+      </w:r>
+      <w:r>
+        <w:rPr>
+          <w:sz w:val="26"/>
+          <w:szCs w:val="26"/>
+        </w:rPr>
+        <w:t>“</w:t>
+      </w:r>
+      <w:r>
+        <w:rPr>
+          <w:sz w:val="26"/>
+          <w:szCs w:val="26"/>
+        </w:rPr>
+        <w:t>test_size</w:t>
+      </w:r>
+      <w:r>
+        <w:rPr>
+          <w:sz w:val="26"/>
+          <w:szCs w:val="26"/>
+        </w:rPr>
+        <w:t>”</w:t>
+      </w:r>
+      <w:r>
+        <w:rPr>
+          <w:sz w:val="26"/>
+          <w:szCs w:val="26"/>
+        </w:rPr>
+        <w:t xml:space="preserve"> parameter is calculated as </w:t>
+      </w:r>
+      <w:r>
+        <w:rPr>
+          <w:sz w:val="26"/>
+          <w:szCs w:val="26"/>
+        </w:rPr>
+        <w:t>(</w:t>
+      </w:r>
+      <w:r>
+        <w:rPr>
+          <w:sz w:val="26"/>
+          <w:szCs w:val="26"/>
+        </w:rPr>
+        <w:t xml:space="preserve">1 </w:t>
+      </w:r>
+      <w:r>
+        <w:rPr>
+          <w:sz w:val="26"/>
+          <w:szCs w:val="26"/>
+        </w:rPr>
+        <w:t>–</w:t>
+      </w:r>
+      <w:r>
+        <w:rPr>
+          <w:sz w:val="26"/>
+          <w:szCs w:val="26"/>
+        </w:rPr>
+        <w:t xml:space="preserve"> </w:t>
+      </w:r>
+      <w:r>
+        <w:rPr>
+          <w:sz w:val="26"/>
+          <w:szCs w:val="26"/>
+        </w:rPr>
+        <w:t>“</w:t>
+      </w:r>
+      <w:r>
+        <w:rPr>
+          <w:sz w:val="26"/>
+          <w:szCs w:val="26"/>
+        </w:rPr>
+        <w:t>trainRatio</w:t>
+      </w:r>
+      <w:r>
+        <w:rPr>
+          <w:sz w:val="26"/>
+          <w:szCs w:val="26"/>
+        </w:rPr>
+        <w:t>”)</w:t>
+      </w:r>
+      <w:r>
+        <w:rPr>
+          <w:sz w:val="26"/>
+          <w:szCs w:val="26"/>
+        </w:rPr>
+        <w:t>, which ensures that the specified ratio of data is used for training.</w:t>
+      </w:r>
+    </w:p>
+    <w:p>
+      <w:pPr>
+        <w:pStyle w:val="ListParagraph"/>
+        <w:numPr>
+          <w:ilvl w:val="0"/>
+          <w:numId w:val="13"/>
+        </w:numPr>
+        <w:jc w:val="both"/>
+        <w:rPr>
+          <w:sz w:val="26"/>
+          <w:szCs w:val="26"/>
+        </w:rPr>
+      </w:pPr>
+      <w:r>
+        <w:rPr>
+          <w:sz w:val="26"/>
+          <w:szCs w:val="26"/>
+        </w:rPr>
+        <w:t xml:space="preserve">The </w:t>
+      </w:r>
+      <w:r>
+        <w:rPr>
+          <w:sz w:val="26"/>
+          <w:szCs w:val="26"/>
+        </w:rPr>
+        <w:t>“</w:t>
+      </w:r>
+      <w:r>
+        <w:rPr>
+          <w:sz w:val="26"/>
+          <w:szCs w:val="26"/>
+        </w:rPr>
+        <w:t>shuffle</w:t>
+      </w:r>
+      <w:r>
+        <w:rPr>
+          <w:sz w:val="26"/>
+          <w:szCs w:val="26"/>
+        </w:rPr>
+        <w:t>”</w:t>
+      </w:r>
+      <w:r>
+        <w:rPr>
+          <w:sz w:val="26"/>
+          <w:szCs w:val="26"/>
+        </w:rPr>
+        <w:t xml:space="preserve"> parameter is set to </w:t>
+      </w:r>
+      <w:r>
+        <w:rPr>
+          <w:sz w:val="26"/>
+          <w:szCs w:val="26"/>
+        </w:rPr>
+        <w:t>“</w:t>
+      </w:r>
+      <w:r>
+        <w:rPr>
+          <w:sz w:val="26"/>
+          <w:szCs w:val="26"/>
+        </w:rPr>
+        <w:t>False</w:t>
+      </w:r>
+      <w:r>
+        <w:rPr>
+          <w:sz w:val="26"/>
+          <w:szCs w:val="26"/>
+        </w:rPr>
+        <w:t>”</w:t>
+      </w:r>
+      <w:r>
+        <w:rPr>
+          <w:sz w:val="26"/>
+          <w:szCs w:val="26"/>
+        </w:rPr>
+        <w:t>, meaning the data will not be randomly shuffled before splitting.</w:t>
+      </w:r>
+    </w:p>
+    <w:p>
+      <w:pPr>
+        <w:jc w:val="both"/>
+        <w:rPr>
+          <w:sz w:val="26"/>
+          <w:szCs w:val="26"/>
+        </w:rPr>
+      </w:pPr>
+      <w:r>
+        <w:rPr>
+          <w:sz w:val="26"/>
+          <w:szCs w:val="26"/>
+        </w:rPr>
+        <w:t>Else, i</w:t>
+      </w:r>
+      <w:r>
+        <w:rPr>
+          <w:sz w:val="26"/>
+          <w:szCs w:val="26"/>
+        </w:rPr>
+        <w:t xml:space="preserve">f </w:t>
+      </w:r>
+      <w:r>
+        <w:rPr>
+          <w:sz w:val="26"/>
+          <w:szCs w:val="26"/>
+        </w:rPr>
+        <w:t>“</w:t>
+      </w:r>
+      <w:r>
+        <w:rPr>
+          <w:sz w:val="26"/>
+          <w:szCs w:val="26"/>
+        </w:rPr>
+        <w:t>randomSplit</w:t>
+      </w:r>
+      <w:r>
+        <w:rPr>
+          <w:sz w:val="26"/>
+          <w:szCs w:val="26"/>
+        </w:rPr>
+        <w:t>”</w:t>
+      </w:r>
+      <w:r>
+        <w:rPr>
+          <w:sz w:val="26"/>
+          <w:szCs w:val="26"/>
+        </w:rPr>
+        <w:t xml:space="preserve"> is </w:t>
+      </w:r>
+      <w:r>
+        <w:rPr>
+          <w:sz w:val="26"/>
+          <w:szCs w:val="26"/>
+        </w:rPr>
+        <w:t>“</w:t>
+      </w:r>
+      <w:r>
+        <w:rPr>
+          <w:sz w:val="26"/>
+          <w:szCs w:val="26"/>
+        </w:rPr>
+        <w:t>False</w:t>
+      </w:r>
+      <w:r>
+        <w:rPr>
+          <w:sz w:val="26"/>
+          <w:szCs w:val="26"/>
+        </w:rPr>
+        <w:t>”</w:t>
+      </w:r>
+      <w:r>
+        <w:rPr>
+          <w:sz w:val="26"/>
+          <w:szCs w:val="26"/>
+        </w:rPr>
+        <w:t>, a sequential split of the data is performed.</w:t>
+      </w:r>
+    </w:p>
+    <w:p>
+      <w:pPr>
+        <w:pStyle w:val="ListParagraph"/>
+        <w:numPr>
+          <w:ilvl w:val="0"/>
+          <w:numId w:val="14"/>
+        </w:numPr>
+        <w:jc w:val="both"/>
+        <w:rPr>
+          <w:sz w:val="26"/>
+          <w:szCs w:val="26"/>
+        </w:rPr>
+      </w:pPr>
+      <w:r>
+        <w:rPr>
+          <w:sz w:val="26"/>
+          <w:szCs w:val="26"/>
+        </w:rPr>
+        <w:t>The number of samples to be included in the training set (</w:t>
+      </w:r>
+      <w:r>
+        <w:rPr>
+          <w:sz w:val="26"/>
+          <w:szCs w:val="26"/>
+        </w:rPr>
+        <w:t>“</w:t>
+      </w:r>
+      <w:r>
+        <w:rPr>
+          <w:sz w:val="26"/>
+          <w:szCs w:val="26"/>
+        </w:rPr>
+        <w:t>trainSamples</w:t>
+      </w:r>
+      <w:r>
+        <w:rPr>
+          <w:sz w:val="26"/>
+          <w:szCs w:val="26"/>
+        </w:rPr>
+        <w:t>”</w:t>
+      </w:r>
+      <w:r>
+        <w:rPr>
+          <w:sz w:val="26"/>
+          <w:szCs w:val="26"/>
+        </w:rPr>
+        <w:t xml:space="preserve">) is calculated as an integer value of </w:t>
+      </w:r>
+      <w:r>
+        <w:rPr>
+          <w:sz w:val="26"/>
+          <w:szCs w:val="26"/>
+        </w:rPr>
+        <w:t>“</w:t>
+      </w:r>
+      <w:r>
+        <w:rPr>
+          <w:sz w:val="26"/>
+          <w:szCs w:val="26"/>
+        </w:rPr>
+        <w:t>trainRatio</w:t>
+      </w:r>
+      <w:r>
+        <w:rPr>
+          <w:sz w:val="26"/>
+          <w:szCs w:val="26"/>
+        </w:rPr>
+        <w:t>”</w:t>
+      </w:r>
+      <w:r>
+        <w:rPr>
+          <w:sz w:val="26"/>
+          <w:szCs w:val="26"/>
+        </w:rPr>
+        <w:t xml:space="preserve"> </w:t>
+      </w:r>
+      <w:r>
+        <w:rPr>
+          <w:sz w:val="26"/>
+          <w:szCs w:val="26"/>
+        </w:rPr>
+        <w:t>multiplies</w:t>
+      </w:r>
+      <w:r>
+        <w:rPr>
+          <w:sz w:val="26"/>
+          <w:szCs w:val="26"/>
+        </w:rPr>
+        <w:t xml:space="preserve"> the total number of samples</w:t>
+      </w:r>
+      <w:r>
+        <w:rPr>
+          <w:sz w:val="26"/>
+          <w:szCs w:val="26"/>
+        </w:rPr>
+        <w:t xml:space="preserve"> (“x”)</w:t>
+      </w:r>
+      <w:r>
+        <w:rPr>
+          <w:sz w:val="26"/>
+          <w:szCs w:val="26"/>
+        </w:rPr>
+        <w:t xml:space="preserve"> in the dataset.</w:t>
+      </w:r>
+    </w:p>
+    <w:p>
+      <w:pPr>
+        <w:pStyle w:val="ListParagraph"/>
+        <w:numPr>
+          <w:ilvl w:val="0"/>
+          <w:numId w:val="14"/>
+        </w:numPr>
+        <w:jc w:val="both"/>
+        <w:rPr>
+          <w:sz w:val="26"/>
+          <w:szCs w:val="26"/>
+        </w:rPr>
+      </w:pPr>
+      <w:r>
+        <w:rPr>
+          <w:sz w:val="26"/>
+          <w:szCs w:val="26"/>
+        </w:rPr>
+        <w:t xml:space="preserve">The data is split into training and testing sets based on the calculated </w:t>
+      </w:r>
+      <w:r>
+        <w:rPr>
+          <w:sz w:val="26"/>
+          <w:szCs w:val="26"/>
+        </w:rPr>
+        <w:t>“</w:t>
+      </w:r>
+      <w:r>
+        <w:rPr>
+          <w:sz w:val="26"/>
+          <w:szCs w:val="26"/>
+        </w:rPr>
+        <w:t>trainSamples</w:t>
+      </w:r>
+      <w:r>
+        <w:rPr>
+          <w:sz w:val="26"/>
+          <w:szCs w:val="26"/>
+        </w:rPr>
+        <w:t>”</w:t>
+      </w:r>
+      <w:r>
+        <w:rPr>
+          <w:sz w:val="26"/>
+          <w:szCs w:val="26"/>
+        </w:rPr>
+        <w:t xml:space="preserve">. The first </w:t>
+      </w:r>
+      <w:r>
+        <w:rPr>
+          <w:sz w:val="26"/>
+          <w:szCs w:val="26"/>
+        </w:rPr>
+        <w:t>“</w:t>
+      </w:r>
+      <w:r>
+        <w:rPr>
+          <w:sz w:val="26"/>
+          <w:szCs w:val="26"/>
+        </w:rPr>
+        <w:t>trainSamples</w:t>
+      </w:r>
+      <w:r>
+        <w:rPr>
+          <w:sz w:val="26"/>
+          <w:szCs w:val="26"/>
+        </w:rPr>
+        <w:t>”</w:t>
+      </w:r>
+      <w:r>
+        <w:rPr>
+          <w:sz w:val="26"/>
+          <w:szCs w:val="26"/>
+        </w:rPr>
+        <w:t xml:space="preserve"> samples are assigned to the training set, and the remaining samples are assigned to the testing set</w:t>
+      </w:r>
+      <w:r>
+        <w:rPr>
+          <w:sz w:val="26"/>
+          <w:szCs w:val="26"/>
+        </w:rPr>
+        <w:t xml:space="preserve">, corresponding with “x” and “y” </w:t>
+      </w:r>
+      <w:r>
+        <w:rPr>
+          <w:sz w:val="26"/>
+          <w:szCs w:val="26"/>
+        </w:rPr>
+        <w:t>arrays</w:t>
+      </w:r>
+      <w:r>
+        <w:rPr>
+          <w:sz w:val="26"/>
+          <w:szCs w:val="26"/>
+        </w:rPr>
+        <w:t>.</w:t>
+      </w:r>
+    </w:p>
+    <w:p>
+      <w:pPr>
+        <w:jc w:val="both"/>
+        <w:rPr>
+          <w:sz w:val="26"/>
+          <w:szCs w:val="26"/>
+        </w:rPr>
+      </w:pPr>
+    </w:p>
+    <w:p>
+      <w:pPr>
+        <w:jc w:val="both"/>
+        <w:rPr>
+          <w:sz w:val="26"/>
+          <w:szCs w:val="26"/>
+        </w:rPr>
+      </w:pPr>
+      <w:r>
+        <w:rPr>
+          <w:sz w:val="26"/>
+          <w:szCs w:val="26"/>
+        </w:rPr>
+        <w:t xml:space="preserve">The next phase is testing the model and plotting the data. </w:t>
+      </w:r>
+    </w:p>
+    <w:p>
+      <w:pPr>
         <w:jc w:val="center"/>
         <w:rPr>
           <w:sz w:val="26"/>
@@ -3372,12 +3967,11 @@
           <w:sz w:val="26"/>
           <w:szCs w:val="26"/>
         </w:rPr>
-        <w:lastRenderedPageBreak/>
         <w:drawing>
-          <wp:inline distT="0" distB="0" distL="0" distR="0" wp14:anchorId="3C786F31" wp14:editId="10442ABE">
-            <wp:extent cx="5083703" cy="2438400"/>
-            <wp:effectExtent l="0" t="0" r="3175" b="0"/>
-            <wp:docPr id="998527190" name="Picture 1"/>
+          <wp:inline distT="0" distB="0" distL="0" distR="0" wp14:anchorId="57D23338" wp14:editId="30AE7E38">
+            <wp:extent cx="7052310" cy="3090545"/>
+            <wp:effectExtent l="0" t="0" r="0" b="0"/>
+            <wp:docPr id="530508144" name="Picture 1"/>
             <wp:cNvGraphicFramePr>
               <a:graphicFrameLocks xmlns:a="http://schemas.openxmlformats.org/drawingml/2006/main" noChangeAspect="1"/>
             </wp:cNvGraphicFramePr>
@@ -3385,7 +3979,7 @@
               <a:graphicData uri="http://schemas.openxmlformats.org/drawingml/2006/picture">
                 <pic:pic xmlns:pic="http://schemas.openxmlformats.org/drawingml/2006/picture">
                   <pic:nvPicPr>
-                    <pic:cNvPr id="998527190" name=""/>
+                    <pic:cNvPr id="530508144" name=""/>
                     <pic:cNvPicPr/>
                   </pic:nvPicPr>
                   <pic:blipFill>
@@ -3397,7 +3991,7 @@
                   <pic:spPr>
                     <a:xfrm>
                       <a:off x="0" y="0"/>
-                      <a:ext cx="5101924" cy="2447140"/>
+                      <a:ext cx="7052310" cy="3090545"/>
                     </a:xfrm>
                     <a:prstGeom prst="rect">
                       <a:avLst/>
@@ -3418,16 +4012,109 @@
           <w:szCs w:val="26"/>
         </w:rPr>
       </w:pPr>
-      <w:r>
-        <w:rPr>
-          <w:sz w:val="26"/>
-          <w:szCs w:val="26"/>
+    </w:p>
+    <w:p>
+      <w:pPr>
+        <w:jc w:val="center"/>
+        <w:rPr>
+          <w:sz w:val="26"/>
+          <w:szCs w:val="26"/>
+        </w:rPr>
+      </w:pPr>
+    </w:p>
+    <w:p>
+      <w:pPr>
+        <w:jc w:val="center"/>
+        <w:rPr>
+          <w:sz w:val="26"/>
+          <w:szCs w:val="26"/>
+        </w:rPr>
+      </w:pPr>
+    </w:p>
+    <w:p>
+      <w:pPr>
+        <w:rPr>
+          <w:sz w:val="26"/>
+          <w:szCs w:val="26"/>
+        </w:rPr>
+      </w:pPr>
+    </w:p>
+    <w:p>
+      <w:pPr>
+        <w:jc w:val="both"/>
+        <w:rPr>
+          <w:b/>
+          <w:bCs/>
+          <w:sz w:val="26"/>
+          <w:szCs w:val="26"/>
+        </w:rPr>
+      </w:pPr>
+      <w:r>
+        <w:rPr>
+          <w:b/>
+          <w:bCs/>
+          <w:sz w:val="26"/>
+          <w:szCs w:val="26"/>
+        </w:rPr>
+        <w:lastRenderedPageBreak/>
+        <w:t xml:space="preserve">1. </w:t>
+      </w:r>
+      <w:r>
+        <w:rPr>
+          <w:b/>
+          <w:bCs/>
+          <w:sz w:val="26"/>
+          <w:szCs w:val="26"/>
+        </w:rPr>
+        <w:t>Test with LSTM layer</w:t>
+      </w:r>
+    </w:p>
+    <w:p>
+      <w:pPr>
+        <w:jc w:val="both"/>
+        <w:rPr>
+          <w:sz w:val="26"/>
+          <w:szCs w:val="26"/>
+        </w:rPr>
+      </w:pPr>
+      <w:r>
+        <w:rPr>
+          <w:sz w:val="26"/>
+          <w:szCs w:val="26"/>
+        </w:rPr>
+        <w:t>For the first test, s</w:t>
+      </w:r>
+      <w:r>
+        <w:rPr>
+          <w:sz w:val="26"/>
+          <w:szCs w:val="26"/>
+        </w:rPr>
+        <w:t>ome parameter I have used for this test:</w:t>
+      </w:r>
+    </w:p>
+    <w:p>
+      <w:pPr>
+        <w:ind w:left="2880" w:hanging="2880"/>
+        <w:jc w:val="both"/>
+        <w:rPr>
+          <w:i/>
+          <w:iCs/>
+          <w:sz w:val="24"/>
+          <w:szCs w:val="24"/>
+        </w:rPr>
+      </w:pPr>
+      <w:r>
+        <w:rPr>
+          <w:i/>
+          <w:iCs/>
+          <w:sz w:val="24"/>
+          <w:szCs w:val="24"/>
         </w:rPr>
         <w:drawing>
-          <wp:inline distT="0" distB="0" distL="0" distR="0" wp14:anchorId="28589C53" wp14:editId="4E581524">
-            <wp:extent cx="5084616" cy="2860040"/>
-            <wp:effectExtent l="0" t="0" r="1905" b="0"/>
-            <wp:docPr id="756509761" name="Picture 1"/>
+          <wp:inline distT="0" distB="0" distL="0" distR="0" wp14:anchorId="278EC7F6" wp14:editId="2B9A0189">
+            <wp:extent cx="2697714" cy="2735817"/>
+            <wp:effectExtent l="0" t="0" r="7620" b="7620"/>
+            <wp:docPr id="1676646423" name="Picture 1"/>
             <wp:cNvGraphicFramePr>
               <a:graphicFrameLocks xmlns:a="http://schemas.openxmlformats.org/drawingml/2006/main" noChangeAspect="1"/>
             </wp:cNvGraphicFramePr>
@@ -3435,7 +4122,7 @@
               <a:graphicData uri="http://schemas.openxmlformats.org/drawingml/2006/picture">
                 <pic:pic xmlns:pic="http://schemas.openxmlformats.org/drawingml/2006/picture">
                   <pic:nvPicPr>
-                    <pic:cNvPr id="756509761" name=""/>
+                    <pic:cNvPr id="1676646423" name=""/>
                     <pic:cNvPicPr/>
                   </pic:nvPicPr>
                   <pic:blipFill>
@@ -3447,7 +4134,7 @@
                   <pic:spPr>
                     <a:xfrm>
                       <a:off x="0" y="0"/>
-                      <a:ext cx="5124526" cy="2882489"/>
+                      <a:ext cx="2697714" cy="2735817"/>
                     </a:xfrm>
                     <a:prstGeom prst="rect">
                       <a:avLst/>
@@ -3468,48 +4155,12 @@
           <w:szCs w:val="26"/>
         </w:rPr>
       </w:pPr>
-    </w:p>
-    <w:p>
-      <w:pPr>
-        <w:jc w:val="both"/>
-        <w:rPr>
-          <w:b/>
-          <w:bCs/>
-          <w:sz w:val="26"/>
-          <w:szCs w:val="26"/>
-        </w:rPr>
-      </w:pPr>
-      <w:r>
-        <w:rPr>
-          <w:b/>
-          <w:bCs/>
-          <w:sz w:val="26"/>
-          <w:szCs w:val="26"/>
-        </w:rPr>
-        <w:t>2. Test with GRU layer</w:t>
-      </w:r>
-    </w:p>
-    <w:p>
-      <w:pPr>
-        <w:jc w:val="both"/>
-        <w:rPr>
-          <w:sz w:val="26"/>
-          <w:szCs w:val="26"/>
-        </w:rPr>
-      </w:pPr>
-      <w:r>
-        <w:rPr>
-          <w:sz w:val="26"/>
-          <w:szCs w:val="26"/>
-        </w:rPr>
-        <w:t>For the second test, s</w:t>
-      </w:r>
-      <w:r>
-        <w:rPr>
-          <w:sz w:val="26"/>
-          <w:szCs w:val="26"/>
-        </w:rPr>
-        <w:t>ome parameter I have used for this test:</w:t>
+      <w:r>
+        <w:rPr>
+          <w:sz w:val="26"/>
+          <w:szCs w:val="26"/>
+        </w:rPr>
+        <w:t xml:space="preserve">Output: </w:t>
       </w:r>
     </w:p>
     <w:p>
@@ -3526,10 +4177,10 @@
           <w:szCs w:val="26"/>
         </w:rPr>
         <w:drawing>
-          <wp:inline distT="0" distB="0" distL="0" distR="0" wp14:anchorId="21404D6B" wp14:editId="35B72B2C">
-            <wp:extent cx="1877101" cy="1732280"/>
-            <wp:effectExtent l="0" t="0" r="8890" b="1270"/>
-            <wp:docPr id="813687216" name="Picture 1"/>
+          <wp:inline distT="0" distB="0" distL="0" distR="0" wp14:anchorId="40906085" wp14:editId="1FAC8420">
+            <wp:extent cx="7052310" cy="3695065"/>
+            <wp:effectExtent l="0" t="0" r="0" b="635"/>
+            <wp:docPr id="485087893" name="Picture 1"/>
             <wp:cNvGraphicFramePr>
               <a:graphicFrameLocks xmlns:a="http://schemas.openxmlformats.org/drawingml/2006/main" noChangeAspect="1"/>
             </wp:cNvGraphicFramePr>
@@ -3537,7 +4188,7 @@
               <a:graphicData uri="http://schemas.openxmlformats.org/drawingml/2006/picture">
                 <pic:pic xmlns:pic="http://schemas.openxmlformats.org/drawingml/2006/picture">
                   <pic:nvPicPr>
-                    <pic:cNvPr id="813687216" name=""/>
+                    <pic:cNvPr id="485087893" name=""/>
                     <pic:cNvPicPr/>
                   </pic:nvPicPr>
                   <pic:blipFill>
@@ -3549,7 +4200,7 @@
                   <pic:spPr>
                     <a:xfrm>
                       <a:off x="0" y="0"/>
-                      <a:ext cx="1884758" cy="1739346"/>
+                      <a:ext cx="7052310" cy="3695065"/>
                     </a:xfrm>
                     <a:prstGeom prst="rect">
                       <a:avLst/>
@@ -3564,7 +4215,7 @@
     </w:p>
     <w:p>
       <w:pPr>
-        <w:jc w:val="both"/>
+        <w:jc w:val="center"/>
         <w:rPr>
           <w:sz w:val="26"/>
           <w:szCs w:val="26"/>
@@ -3576,27 +4227,11 @@
           <w:szCs w:val="26"/>
         </w:rPr>
         <w:lastRenderedPageBreak/>
-        <w:t>Output:</w:t>
-      </w:r>
-    </w:p>
-    <w:p>
-      <w:pPr>
-        <w:jc w:val="center"/>
-        <w:rPr>
-          <w:sz w:val="26"/>
-          <w:szCs w:val="26"/>
-        </w:rPr>
-      </w:pPr>
-      <w:r>
-        <w:rPr>
-          <w:sz w:val="26"/>
-          <w:szCs w:val="26"/>
-        </w:rPr>
         <w:drawing>
-          <wp:inline distT="0" distB="0" distL="0" distR="0" wp14:anchorId="469E3B8F" wp14:editId="3772EC21">
-            <wp:extent cx="4738471" cy="2118360"/>
-            <wp:effectExtent l="0" t="0" r="5080" b="0"/>
-            <wp:docPr id="971093537" name="Picture 1"/>
+          <wp:inline distT="0" distB="0" distL="0" distR="0" wp14:anchorId="0AA196DB" wp14:editId="60984998">
+            <wp:extent cx="7052310" cy="3514725"/>
+            <wp:effectExtent l="0" t="0" r="0" b="9525"/>
+            <wp:docPr id="501318049" name="Picture 1"/>
             <wp:cNvGraphicFramePr>
               <a:graphicFrameLocks xmlns:a="http://schemas.openxmlformats.org/drawingml/2006/main" noChangeAspect="1"/>
             </wp:cNvGraphicFramePr>
@@ -3604,7 +4239,7 @@
               <a:graphicData uri="http://schemas.openxmlformats.org/drawingml/2006/picture">
                 <pic:pic xmlns:pic="http://schemas.openxmlformats.org/drawingml/2006/picture">
                   <pic:nvPicPr>
-                    <pic:cNvPr id="971093537" name=""/>
+                    <pic:cNvPr id="501318049" name=""/>
                     <pic:cNvPicPr/>
                   </pic:nvPicPr>
                   <pic:blipFill>
@@ -3616,7 +4251,7 @@
                   <pic:spPr>
                     <a:xfrm>
                       <a:off x="0" y="0"/>
-                      <a:ext cx="4755604" cy="2126020"/>
+                      <a:ext cx="7052310" cy="3514725"/>
                     </a:xfrm>
                     <a:prstGeom prst="rect">
                       <a:avLst/>
@@ -3637,16 +4272,25 @@
           <w:szCs w:val="26"/>
         </w:rPr>
       </w:pPr>
+    </w:p>
+    <w:p>
+      <w:pPr>
+        <w:jc w:val="center"/>
+        <w:rPr>
+          <w:sz w:val="26"/>
+          <w:szCs w:val="26"/>
+        </w:rPr>
+      </w:pPr>
       <w:r>
         <w:rPr>
           <w:sz w:val="26"/>
           <w:szCs w:val="26"/>
         </w:rPr>
         <w:drawing>
-          <wp:inline distT="0" distB="0" distL="0" distR="0" wp14:anchorId="6BB38F57" wp14:editId="65D063EC">
-            <wp:extent cx="4744720" cy="2463785"/>
+          <wp:inline distT="0" distB="0" distL="0" distR="0" wp14:anchorId="3863326A" wp14:editId="7732DD2E">
+            <wp:extent cx="7052310" cy="3966845"/>
             <wp:effectExtent l="0" t="0" r="0" b="0"/>
-            <wp:docPr id="2076566157" name="Picture 1"/>
+            <wp:docPr id="151900646" name="Picture 1"/>
             <wp:cNvGraphicFramePr>
               <a:graphicFrameLocks xmlns:a="http://schemas.openxmlformats.org/drawingml/2006/main" noChangeAspect="1"/>
             </wp:cNvGraphicFramePr>
@@ -3654,7 +4298,7 @@
               <a:graphicData uri="http://schemas.openxmlformats.org/drawingml/2006/picture">
                 <pic:pic xmlns:pic="http://schemas.openxmlformats.org/drawingml/2006/picture">
                   <pic:nvPicPr>
-                    <pic:cNvPr id="2076566157" name=""/>
+                    <pic:cNvPr id="151900646" name=""/>
                     <pic:cNvPicPr/>
                   </pic:nvPicPr>
                   <pic:blipFill>
@@ -3666,7 +4310,7 @@
                   <pic:spPr>
                     <a:xfrm>
                       <a:off x="0" y="0"/>
-                      <a:ext cx="4755582" cy="2469425"/>
+                      <a:ext cx="7052310" cy="3966845"/>
                     </a:xfrm>
                     <a:prstGeom prst="rect">
                       <a:avLst/>
@@ -3681,7 +4325,78 @@
     </w:p>
     <w:p>
       <w:pPr>
-        <w:jc w:val="center"/>
+        <w:jc w:val="both"/>
+        <w:rPr>
+          <w:sz w:val="26"/>
+          <w:szCs w:val="26"/>
+        </w:rPr>
+      </w:pPr>
+    </w:p>
+    <w:p>
+      <w:pPr>
+        <w:jc w:val="both"/>
+        <w:rPr>
+          <w:b/>
+          <w:bCs/>
+          <w:sz w:val="26"/>
+          <w:szCs w:val="26"/>
+        </w:rPr>
+      </w:pPr>
+      <w:r>
+        <w:rPr>
+          <w:b/>
+          <w:bCs/>
+          <w:sz w:val="26"/>
+          <w:szCs w:val="26"/>
+        </w:rPr>
+        <w:lastRenderedPageBreak/>
+        <w:t xml:space="preserve">2. Test with </w:t>
+      </w:r>
+      <w:r>
+        <w:rPr>
+          <w:b/>
+          <w:bCs/>
+          <w:sz w:val="26"/>
+          <w:szCs w:val="26"/>
+        </w:rPr>
+        <w:t>RNN</w:t>
+      </w:r>
+      <w:r>
+        <w:rPr>
+          <w:b/>
+          <w:bCs/>
+          <w:sz w:val="26"/>
+          <w:szCs w:val="26"/>
+        </w:rPr>
+        <w:t xml:space="preserve"> layer</w:t>
+      </w:r>
+    </w:p>
+    <w:p>
+      <w:pPr>
+        <w:jc w:val="both"/>
+        <w:rPr>
+          <w:sz w:val="26"/>
+          <w:szCs w:val="26"/>
+        </w:rPr>
+      </w:pPr>
+      <w:r>
+        <w:rPr>
+          <w:sz w:val="26"/>
+          <w:szCs w:val="26"/>
+        </w:rPr>
+        <w:t>For the second test, s</w:t>
+      </w:r>
+      <w:r>
+        <w:rPr>
+          <w:sz w:val="26"/>
+          <w:szCs w:val="26"/>
+        </w:rPr>
+        <w:t>ome parameter I have used for this test:</w:t>
+      </w:r>
+    </w:p>
+    <w:p>
+      <w:pPr>
+        <w:jc w:val="both"/>
         <w:rPr>
           <w:sz w:val="26"/>
           <w:szCs w:val="26"/>
@@ -3693,10 +4408,10 @@
           <w:szCs w:val="26"/>
         </w:rPr>
         <w:drawing>
-          <wp:inline distT="0" distB="0" distL="0" distR="0" wp14:anchorId="1A58CAE1" wp14:editId="16B5B57D">
-            <wp:extent cx="5021400" cy="2824480"/>
-            <wp:effectExtent l="0" t="0" r="8255" b="0"/>
-            <wp:docPr id="1019947084" name="Picture 1"/>
+          <wp:inline distT="0" distB="0" distL="0" distR="0" wp14:anchorId="2B32CD4C" wp14:editId="56FA964E">
+            <wp:extent cx="2712955" cy="2720576"/>
+            <wp:effectExtent l="0" t="0" r="0" b="3810"/>
+            <wp:docPr id="1389397524" name="Picture 1"/>
             <wp:cNvGraphicFramePr>
               <a:graphicFrameLocks xmlns:a="http://schemas.openxmlformats.org/drawingml/2006/main" noChangeAspect="1"/>
             </wp:cNvGraphicFramePr>
@@ -3704,7 +4419,7 @@
               <a:graphicData uri="http://schemas.openxmlformats.org/drawingml/2006/picture">
                 <pic:pic xmlns:pic="http://schemas.openxmlformats.org/drawingml/2006/picture">
                   <pic:nvPicPr>
-                    <pic:cNvPr id="1019947084" name=""/>
+                    <pic:cNvPr id="1389397524" name=""/>
                     <pic:cNvPicPr/>
                   </pic:nvPicPr>
                   <pic:blipFill>
@@ -3716,7 +4431,7 @@
                   <pic:spPr>
                     <a:xfrm>
                       <a:off x="0" y="0"/>
-                      <a:ext cx="5029626" cy="2829107"/>
+                      <a:ext cx="2712955" cy="2720576"/>
                     </a:xfrm>
                     <a:prstGeom prst="rect">
                       <a:avLst/>
@@ -3742,13 +4457,12 @@
           <w:sz w:val="26"/>
           <w:szCs w:val="26"/>
         </w:rPr>
-        <w:lastRenderedPageBreak/>
-        <w:t>For the third test, some parameters I have used for this test:</w:t>
-      </w:r>
-    </w:p>
-    <w:p>
-      <w:pPr>
-        <w:jc w:val="both"/>
+        <w:t>Output:</w:t>
+      </w:r>
+    </w:p>
+    <w:p>
+      <w:pPr>
+        <w:jc w:val="center"/>
         <w:rPr>
           <w:sz w:val="26"/>
           <w:szCs w:val="26"/>
@@ -3760,10 +4474,10 @@
           <w:szCs w:val="26"/>
         </w:rPr>
         <w:drawing>
-          <wp:inline distT="0" distB="0" distL="0" distR="0" wp14:anchorId="5046AE07" wp14:editId="33EC9357">
-            <wp:extent cx="1858602" cy="1706880"/>
-            <wp:effectExtent l="0" t="0" r="8890" b="7620"/>
-            <wp:docPr id="313971661" name="Picture 1"/>
+          <wp:inline distT="0" distB="0" distL="0" distR="0" wp14:anchorId="108405DE" wp14:editId="1F19E2C2">
+            <wp:extent cx="7052310" cy="3496310"/>
+            <wp:effectExtent l="0" t="0" r="0" b="8890"/>
+            <wp:docPr id="1032311110" name="Picture 1"/>
             <wp:cNvGraphicFramePr>
               <a:graphicFrameLocks xmlns:a="http://schemas.openxmlformats.org/drawingml/2006/main" noChangeAspect="1"/>
             </wp:cNvGraphicFramePr>
@@ -3771,7 +4485,7 @@
               <a:graphicData uri="http://schemas.openxmlformats.org/drawingml/2006/picture">
                 <pic:pic xmlns:pic="http://schemas.openxmlformats.org/drawingml/2006/picture">
                   <pic:nvPicPr>
-                    <pic:cNvPr id="313971661" name=""/>
+                    <pic:cNvPr id="1032311110" name=""/>
                     <pic:cNvPicPr/>
                   </pic:nvPicPr>
                   <pic:blipFill>
@@ -3783,7 +4497,7 @@
                   <pic:spPr>
                     <a:xfrm>
                       <a:off x="0" y="0"/>
-                      <a:ext cx="1864592" cy="1712381"/>
+                      <a:ext cx="7052310" cy="3496310"/>
                     </a:xfrm>
                     <a:prstGeom prst="rect">
                       <a:avLst/>
@@ -3798,22 +4512,6 @@
     </w:p>
     <w:p>
       <w:pPr>
-        <w:jc w:val="both"/>
-        <w:rPr>
-          <w:sz w:val="26"/>
-          <w:szCs w:val="26"/>
-        </w:rPr>
-      </w:pPr>
-      <w:r>
-        <w:rPr>
-          <w:sz w:val="26"/>
-          <w:szCs w:val="26"/>
-        </w:rPr>
-        <w:t>Output:</w:t>
-      </w:r>
-    </w:p>
-    <w:p>
-      <w:pPr>
         <w:jc w:val="center"/>
         <w:rPr>
           <w:sz w:val="26"/>
@@ -3825,11 +4523,12 @@
           <w:sz w:val="26"/>
           <w:szCs w:val="26"/>
         </w:rPr>
+        <w:lastRenderedPageBreak/>
         <w:drawing>
-          <wp:inline distT="0" distB="0" distL="0" distR="0" wp14:anchorId="1C0A4E80" wp14:editId="55243C6E">
-            <wp:extent cx="6314440" cy="2797889"/>
-            <wp:effectExtent l="0" t="0" r="0" b="2540"/>
-            <wp:docPr id="823248755" name="Picture 1"/>
+          <wp:inline distT="0" distB="0" distL="0" distR="0" wp14:anchorId="6723CDFF" wp14:editId="32A2286C">
+            <wp:extent cx="7052310" cy="3467100"/>
+            <wp:effectExtent l="0" t="0" r="0" b="0"/>
+            <wp:docPr id="338564311" name="Picture 1"/>
             <wp:cNvGraphicFramePr>
               <a:graphicFrameLocks xmlns:a="http://schemas.openxmlformats.org/drawingml/2006/main" noChangeAspect="1"/>
             </wp:cNvGraphicFramePr>
@@ -3837,7 +4536,7 @@
               <a:graphicData uri="http://schemas.openxmlformats.org/drawingml/2006/picture">
                 <pic:pic xmlns:pic="http://schemas.openxmlformats.org/drawingml/2006/picture">
                   <pic:nvPicPr>
-                    <pic:cNvPr id="823248755" name=""/>
+                    <pic:cNvPr id="338564311" name=""/>
                     <pic:cNvPicPr/>
                   </pic:nvPicPr>
                   <pic:blipFill>
@@ -3849,7 +4548,7 @@
                   <pic:spPr>
                     <a:xfrm>
                       <a:off x="0" y="0"/>
-                      <a:ext cx="6318888" cy="2799860"/>
+                      <a:ext cx="7052310" cy="3467100"/>
                     </a:xfrm>
                     <a:prstGeom prst="rect">
                       <a:avLst/>
@@ -3864,6 +4563,74 @@
     </w:p>
     <w:p>
       <w:pPr>
+        <w:jc w:val="center"/>
+        <w:rPr>
+          <w:sz w:val="26"/>
+          <w:szCs w:val="26"/>
+        </w:rPr>
+      </w:pPr>
+    </w:p>
+    <w:p>
+      <w:pPr>
+        <w:jc w:val="center"/>
+        <w:rPr>
+          <w:sz w:val="26"/>
+          <w:szCs w:val="26"/>
+        </w:rPr>
+      </w:pPr>
+      <w:r>
+        <w:rPr>
+          <w:sz w:val="26"/>
+          <w:szCs w:val="26"/>
+        </w:rPr>
+        <w:drawing>
+          <wp:inline distT="0" distB="0" distL="0" distR="0" wp14:anchorId="6559A0E9" wp14:editId="0A6C561E">
+            <wp:extent cx="7052310" cy="3923665"/>
+            <wp:effectExtent l="0" t="0" r="0" b="635"/>
+            <wp:docPr id="1492292635" name="Picture 1"/>
+            <wp:cNvGraphicFramePr>
+              <a:graphicFrameLocks xmlns:a="http://schemas.openxmlformats.org/drawingml/2006/main" noChangeAspect="1"/>
+            </wp:cNvGraphicFramePr>
+            <a:graphic xmlns:a="http://schemas.openxmlformats.org/drawingml/2006/main">
+              <a:graphicData uri="http://schemas.openxmlformats.org/drawingml/2006/picture">
+                <pic:pic xmlns:pic="http://schemas.openxmlformats.org/drawingml/2006/picture">
+                  <pic:nvPicPr>
+                    <pic:cNvPr id="1492292635" name=""/>
+                    <pic:cNvPicPr/>
+                  </pic:nvPicPr>
+                  <pic:blipFill>
+                    <a:blip r:embed="rId34"/>
+                    <a:stretch>
+                      <a:fillRect/>
+                    </a:stretch>
+                  </pic:blipFill>
+                  <pic:spPr>
+                    <a:xfrm>
+                      <a:off x="0" y="0"/>
+                      <a:ext cx="7052310" cy="3923665"/>
+                    </a:xfrm>
+                    <a:prstGeom prst="rect">
+                      <a:avLst/>
+                    </a:prstGeom>
+                  </pic:spPr>
+                </pic:pic>
+              </a:graphicData>
+            </a:graphic>
+          </wp:inline>
+        </w:drawing>
+      </w:r>
+    </w:p>
+    <w:p>
+      <w:pPr>
+        <w:jc w:val="center"/>
+        <w:rPr>
+          <w:sz w:val="26"/>
+          <w:szCs w:val="26"/>
+        </w:rPr>
+      </w:pPr>
+    </w:p>
+    <w:p>
+      <w:pPr>
         <w:jc w:val="both"/>
         <w:rPr>
           <w:b/>
@@ -3872,55 +4639,330 @@
           <w:szCs w:val="26"/>
         </w:rPr>
       </w:pPr>
-    </w:p>
-    <w:p>
-      <w:pPr>
-        <w:jc w:val="center"/>
+      <w:r>
         <w:rPr>
           <w:b/>
           <w:bCs/>
-          <w:sz w:val="62"/>
-          <w:szCs w:val="62"/>
-        </w:rPr>
-      </w:pPr>
+          <w:sz w:val="26"/>
+          <w:szCs w:val="26"/>
+        </w:rPr>
+        <w:lastRenderedPageBreak/>
+        <w:t>3</w:t>
+      </w:r>
       <w:r>
         <w:rPr>
           <w:b/>
           <w:bCs/>
-          <w:sz w:val="62"/>
-          <w:szCs w:val="62"/>
-        </w:rPr>
-        <w:t>REFERENCES</w:t>
-      </w:r>
-    </w:p>
-    <w:p>
-      <w:pPr>
+          <w:sz w:val="26"/>
+          <w:szCs w:val="26"/>
+        </w:rPr>
+        <w:t xml:space="preserve">. Test with </w:t>
+      </w:r>
+      <w:r>
         <w:rPr>
           <w:b/>
           <w:bCs/>
           <w:sz w:val="26"/>
           <w:szCs w:val="26"/>
         </w:rPr>
-      </w:pPr>
-    </w:p>
-    <w:p>
-      <w:pPr>
-        <w:rPr>
-          <w:sz w:val="26"/>
-          <w:szCs w:val="26"/>
-        </w:rPr>
-      </w:pPr>
-      <w:r>
-        <w:rPr>
-          <w:sz w:val="26"/>
-          <w:szCs w:val="26"/>
-        </w:rPr>
-        <w:t xml:space="preserve"> </w:t>
+        <w:t>GRU</w:t>
+      </w:r>
+      <w:r>
+        <w:rPr>
+          <w:b/>
+          <w:bCs/>
+          <w:sz w:val="26"/>
+          <w:szCs w:val="26"/>
+        </w:rPr>
+        <w:t xml:space="preserve"> layer</w:t>
+      </w:r>
+    </w:p>
+    <w:p>
+      <w:pPr>
+        <w:jc w:val="both"/>
+        <w:rPr>
+          <w:sz w:val="26"/>
+          <w:szCs w:val="26"/>
+        </w:rPr>
+      </w:pPr>
+      <w:r>
+        <w:rPr>
+          <w:sz w:val="26"/>
+          <w:szCs w:val="26"/>
+        </w:rPr>
+        <w:t>For the third test, some parameters I have used for this test:</w:t>
+      </w:r>
+    </w:p>
+    <w:p>
+      <w:pPr>
+        <w:jc w:val="both"/>
+        <w:rPr>
+          <w:sz w:val="26"/>
+          <w:szCs w:val="26"/>
+        </w:rPr>
+      </w:pPr>
+      <w:r>
+        <w:rPr>
+          <w:sz w:val="26"/>
+          <w:szCs w:val="26"/>
+        </w:rPr>
+        <w:drawing>
+          <wp:inline distT="0" distB="0" distL="0" distR="0" wp14:anchorId="3E137C28" wp14:editId="38F4FE37">
+            <wp:extent cx="2128408" cy="2164080"/>
+            <wp:effectExtent l="0" t="0" r="5715" b="7620"/>
+            <wp:docPr id="2073362427" name="Picture 1"/>
+            <wp:cNvGraphicFramePr>
+              <a:graphicFrameLocks xmlns:a="http://schemas.openxmlformats.org/drawingml/2006/main" noChangeAspect="1"/>
+            </wp:cNvGraphicFramePr>
+            <a:graphic xmlns:a="http://schemas.openxmlformats.org/drawingml/2006/main">
+              <a:graphicData uri="http://schemas.openxmlformats.org/drawingml/2006/picture">
+                <pic:pic xmlns:pic="http://schemas.openxmlformats.org/drawingml/2006/picture">
+                  <pic:nvPicPr>
+                    <pic:cNvPr id="2073362427" name=""/>
+                    <pic:cNvPicPr/>
+                  </pic:nvPicPr>
+                  <pic:blipFill>
+                    <a:blip r:embed="rId35"/>
+                    <a:stretch>
+                      <a:fillRect/>
+                    </a:stretch>
+                  </pic:blipFill>
+                  <pic:spPr>
+                    <a:xfrm>
+                      <a:off x="0" y="0"/>
+                      <a:ext cx="2132512" cy="2168253"/>
+                    </a:xfrm>
+                    <a:prstGeom prst="rect">
+                      <a:avLst/>
+                    </a:prstGeom>
+                  </pic:spPr>
+                </pic:pic>
+              </a:graphicData>
+            </a:graphic>
+          </wp:inline>
+        </w:drawing>
+      </w:r>
+    </w:p>
+    <w:p>
+      <w:pPr>
+        <w:jc w:val="both"/>
+        <w:rPr>
+          <w:sz w:val="26"/>
+          <w:szCs w:val="26"/>
+        </w:rPr>
+      </w:pPr>
+      <w:r>
+        <w:rPr>
+          <w:sz w:val="26"/>
+          <w:szCs w:val="26"/>
+        </w:rPr>
+        <w:t>Output:</w:t>
+      </w:r>
+    </w:p>
+    <w:p>
+      <w:pPr>
+        <w:jc w:val="center"/>
+        <w:rPr>
+          <w:sz w:val="26"/>
+          <w:szCs w:val="26"/>
+        </w:rPr>
+      </w:pPr>
+      <w:r>
+        <w:rPr>
+          <w:sz w:val="26"/>
+          <w:szCs w:val="26"/>
+        </w:rPr>
+        <w:drawing>
+          <wp:inline distT="0" distB="0" distL="0" distR="0" wp14:anchorId="1E6EF39F" wp14:editId="2582447C">
+            <wp:extent cx="6146800" cy="3204571"/>
+            <wp:effectExtent l="0" t="0" r="6350" b="0"/>
+            <wp:docPr id="1520920551" name="Picture 1"/>
+            <wp:cNvGraphicFramePr>
+              <a:graphicFrameLocks xmlns:a="http://schemas.openxmlformats.org/drawingml/2006/main" noChangeAspect="1"/>
+            </wp:cNvGraphicFramePr>
+            <a:graphic xmlns:a="http://schemas.openxmlformats.org/drawingml/2006/main">
+              <a:graphicData uri="http://schemas.openxmlformats.org/drawingml/2006/picture">
+                <pic:pic xmlns:pic="http://schemas.openxmlformats.org/drawingml/2006/picture">
+                  <pic:nvPicPr>
+                    <pic:cNvPr id="1520920551" name=""/>
+                    <pic:cNvPicPr/>
+                  </pic:nvPicPr>
+                  <pic:blipFill>
+                    <a:blip r:embed="rId36"/>
+                    <a:stretch>
+                      <a:fillRect/>
+                    </a:stretch>
+                  </pic:blipFill>
+                  <pic:spPr>
+                    <a:xfrm>
+                      <a:off x="0" y="0"/>
+                      <a:ext cx="6162197" cy="3212598"/>
+                    </a:xfrm>
+                    <a:prstGeom prst="rect">
+                      <a:avLst/>
+                    </a:prstGeom>
+                  </pic:spPr>
+                </pic:pic>
+              </a:graphicData>
+            </a:graphic>
+          </wp:inline>
+        </w:drawing>
+      </w:r>
+    </w:p>
+    <w:p>
+      <w:pPr>
+        <w:jc w:val="center"/>
+        <w:rPr>
+          <w:sz w:val="26"/>
+          <w:szCs w:val="26"/>
+        </w:rPr>
+      </w:pPr>
+      <w:r>
+        <w:rPr>
+          <w:sz w:val="26"/>
+          <w:szCs w:val="26"/>
+        </w:rPr>
+        <w:lastRenderedPageBreak/>
+        <w:drawing>
+          <wp:inline distT="0" distB="0" distL="0" distR="0" wp14:anchorId="191834FA" wp14:editId="5DDDD18C">
+            <wp:extent cx="6320323" cy="3180080"/>
+            <wp:effectExtent l="0" t="0" r="4445" b="1270"/>
+            <wp:docPr id="217342907" name="Picture 1"/>
+            <wp:cNvGraphicFramePr>
+              <a:graphicFrameLocks xmlns:a="http://schemas.openxmlformats.org/drawingml/2006/main" noChangeAspect="1"/>
+            </wp:cNvGraphicFramePr>
+            <a:graphic xmlns:a="http://schemas.openxmlformats.org/drawingml/2006/main">
+              <a:graphicData uri="http://schemas.openxmlformats.org/drawingml/2006/picture">
+                <pic:pic xmlns:pic="http://schemas.openxmlformats.org/drawingml/2006/picture">
+                  <pic:nvPicPr>
+                    <pic:cNvPr id="217342907" name=""/>
+                    <pic:cNvPicPr/>
+                  </pic:nvPicPr>
+                  <pic:blipFill>
+                    <a:blip r:embed="rId37"/>
+                    <a:stretch>
+                      <a:fillRect/>
+                    </a:stretch>
+                  </pic:blipFill>
+                  <pic:spPr>
+                    <a:xfrm>
+                      <a:off x="0" y="0"/>
+                      <a:ext cx="6346284" cy="3193142"/>
+                    </a:xfrm>
+                    <a:prstGeom prst="rect">
+                      <a:avLst/>
+                    </a:prstGeom>
+                  </pic:spPr>
+                </pic:pic>
+              </a:graphicData>
+            </a:graphic>
+          </wp:inline>
+        </w:drawing>
+      </w:r>
+    </w:p>
+    <w:p>
+      <w:pPr>
+        <w:jc w:val="center"/>
+        <w:rPr>
+          <w:sz w:val="26"/>
+          <w:szCs w:val="26"/>
+        </w:rPr>
+      </w:pPr>
+      <w:r>
+        <w:rPr>
+          <w:sz w:val="26"/>
+          <w:szCs w:val="26"/>
+        </w:rPr>
+        <w:drawing>
+          <wp:inline distT="0" distB="0" distL="0" distR="0" wp14:anchorId="28AF4623" wp14:editId="3F446399">
+            <wp:extent cx="2252479" cy="1107440"/>
+            <wp:effectExtent l="0" t="0" r="0" b="0"/>
+            <wp:docPr id="1103999747" name="Picture 1"/>
+            <wp:cNvGraphicFramePr>
+              <a:graphicFrameLocks xmlns:a="http://schemas.openxmlformats.org/drawingml/2006/main" noChangeAspect="1"/>
+            </wp:cNvGraphicFramePr>
+            <a:graphic xmlns:a="http://schemas.openxmlformats.org/drawingml/2006/main">
+              <a:graphicData uri="http://schemas.openxmlformats.org/drawingml/2006/picture">
+                <pic:pic xmlns:pic="http://schemas.openxmlformats.org/drawingml/2006/picture">
+                  <pic:nvPicPr>
+                    <pic:cNvPr id="1103999747" name=""/>
+                    <pic:cNvPicPr/>
+                  </pic:nvPicPr>
+                  <pic:blipFill>
+                    <a:blip r:embed="rId38"/>
+                    <a:stretch>
+                      <a:fillRect/>
+                    </a:stretch>
+                  </pic:blipFill>
+                  <pic:spPr>
+                    <a:xfrm>
+                      <a:off x="0" y="0"/>
+                      <a:ext cx="2276118" cy="1119062"/>
+                    </a:xfrm>
+                    <a:prstGeom prst="rect">
+                      <a:avLst/>
+                    </a:prstGeom>
+                  </pic:spPr>
+                </pic:pic>
+              </a:graphicData>
+            </a:graphic>
+          </wp:inline>
+        </w:drawing>
+      </w:r>
+    </w:p>
+    <w:p>
+      <w:pPr>
+        <w:jc w:val="center"/>
+        <w:rPr>
+          <w:sz w:val="26"/>
+          <w:szCs w:val="26"/>
+        </w:rPr>
+      </w:pPr>
+      <w:r>
+        <w:rPr>
+          <w:sz w:val="26"/>
+          <w:szCs w:val="26"/>
+        </w:rPr>
+        <w:drawing>
+          <wp:inline distT="0" distB="0" distL="0" distR="0" wp14:anchorId="51F25463" wp14:editId="06F70A0A">
+            <wp:extent cx="6454140" cy="3621083"/>
+            <wp:effectExtent l="0" t="0" r="3810" b="0"/>
+            <wp:docPr id="1530716303" name="Picture 1"/>
+            <wp:cNvGraphicFramePr>
+              <a:graphicFrameLocks xmlns:a="http://schemas.openxmlformats.org/drawingml/2006/main" noChangeAspect="1"/>
+            </wp:cNvGraphicFramePr>
+            <a:graphic xmlns:a="http://schemas.openxmlformats.org/drawingml/2006/main">
+              <a:graphicData uri="http://schemas.openxmlformats.org/drawingml/2006/picture">
+                <pic:pic xmlns:pic="http://schemas.openxmlformats.org/drawingml/2006/picture">
+                  <pic:nvPicPr>
+                    <pic:cNvPr id="1530716303" name=""/>
+                    <pic:cNvPicPr/>
+                  </pic:nvPicPr>
+                  <pic:blipFill>
+                    <a:blip r:embed="rId39"/>
+                    <a:stretch>
+                      <a:fillRect/>
+                    </a:stretch>
+                  </pic:blipFill>
+                  <pic:spPr>
+                    <a:xfrm>
+                      <a:off x="0" y="0"/>
+                      <a:ext cx="6457742" cy="3623104"/>
+                    </a:xfrm>
+                    <a:prstGeom prst="rect">
+                      <a:avLst/>
+                    </a:prstGeom>
+                  </pic:spPr>
+                </pic:pic>
+              </a:graphicData>
+            </a:graphic>
+          </wp:inline>
+        </w:drawing>
       </w:r>
     </w:p>
     <w:sectPr>
-      <w:headerReference w:type="default" r:id="rId34"/>
-      <w:footerReference w:type="default" r:id="rId35"/>
+      <w:headerReference w:type="default" r:id="rId40"/>
+      <w:footerReference w:type="default" r:id="rId41"/>
       <w:pgSz w:w="12240" w:h="15840"/>
       <w:pgMar w:top="1418" w:right="567" w:bottom="1418" w:left="567" w:header="720" w:footer="720" w:gutter="0"/>
       <w:cols w:space="720"/>
@@ -4141,6 +5183,119 @@
     </w:lvl>
   </w:abstractNum>
   <w:abstractNum w:abstractNumId="1" w15:restartNumberingAfterBreak="0">
+    <w:nsid w:val="0F887789"/>
+    <w:multiLevelType w:val="hybridMultilevel"/>
+    <w:tmpl w:val="07968240"/>
+    <w:lvl w:ilvl="0" w:tplc="04090001">
+      <w:start w:val="1"/>
+      <w:numFmt w:val="bullet"/>
+      <w:lvlText w:val=""/>
+      <w:lvlJc w:val="left"/>
+      <w:pPr>
+        <w:ind w:left="720" w:hanging="360"/>
+      </w:pPr>
+      <w:rPr>
+        <w:rFonts w:ascii="Symbol" w:hAnsi="Symbol" w:hint="default"/>
+      </w:rPr>
+    </w:lvl>
+    <w:lvl w:ilvl="1" w:tplc="04090003" w:tentative="1">
+      <w:start w:val="1"/>
+      <w:numFmt w:val="bullet"/>
+      <w:lvlText w:val="o"/>
+      <w:lvlJc w:val="left"/>
+      <w:pPr>
+        <w:ind w:left="1440" w:hanging="360"/>
+      </w:pPr>
+      <w:rPr>
+        <w:rFonts w:ascii="Courier New" w:hAnsi="Courier New" w:cs="Courier New" w:hint="default"/>
+      </w:rPr>
+    </w:lvl>
+    <w:lvl w:ilvl="2" w:tplc="04090005" w:tentative="1">
+      <w:start w:val="1"/>
+      <w:numFmt w:val="bullet"/>
+      <w:lvlText w:val=""/>
+      <w:lvlJc w:val="left"/>
+      <w:pPr>
+        <w:ind w:left="2160" w:hanging="360"/>
+      </w:pPr>
+      <w:rPr>
+        <w:rFonts w:ascii="Wingdings" w:hAnsi="Wingdings" w:hint="default"/>
+      </w:rPr>
+    </w:lvl>
+    <w:lvl w:ilvl="3" w:tplc="04090001" w:tentative="1">
+      <w:start w:val="1"/>
+      <w:numFmt w:val="bullet"/>
+      <w:lvlText w:val=""/>
+      <w:lvlJc w:val="left"/>
+      <w:pPr>
+        <w:ind w:left="2880" w:hanging="360"/>
+      </w:pPr>
+      <w:rPr>
+        <w:rFonts w:ascii="Symbol" w:hAnsi="Symbol" w:hint="default"/>
+      </w:rPr>
+    </w:lvl>
+    <w:lvl w:ilvl="4" w:tplc="04090003" w:tentative="1">
+      <w:start w:val="1"/>
+      <w:numFmt w:val="bullet"/>
+      <w:lvlText w:val="o"/>
+      <w:lvlJc w:val="left"/>
+      <w:pPr>
+        <w:ind w:left="3600" w:hanging="360"/>
+      </w:pPr>
+      <w:rPr>
+        <w:rFonts w:ascii="Courier New" w:hAnsi="Courier New" w:cs="Courier New" w:hint="default"/>
+      </w:rPr>
+    </w:lvl>
+    <w:lvl w:ilvl="5" w:tplc="04090005" w:tentative="1">
+      <w:start w:val="1"/>
+      <w:numFmt w:val="bullet"/>
+      <w:lvlText w:val=""/>
+      <w:lvlJc w:val="left"/>
+      <w:pPr>
+        <w:ind w:left="4320" w:hanging="360"/>
+      </w:pPr>
+      <w:rPr>
+        <w:rFonts w:ascii="Wingdings" w:hAnsi="Wingdings" w:hint="default"/>
+      </w:rPr>
+    </w:lvl>
+    <w:lvl w:ilvl="6" w:tplc="04090001" w:tentative="1">
+      <w:start w:val="1"/>
+      <w:numFmt w:val="bullet"/>
+      <w:lvlText w:val=""/>
+      <w:lvlJc w:val="left"/>
+      <w:pPr>
+        <w:ind w:left="5040" w:hanging="360"/>
+      </w:pPr>
+      <w:rPr>
+        <w:rFonts w:ascii="Symbol" w:hAnsi="Symbol" w:hint="default"/>
+      </w:rPr>
+    </w:lvl>
+    <w:lvl w:ilvl="7" w:tplc="04090003" w:tentative="1">
+      <w:start w:val="1"/>
+      <w:numFmt w:val="bullet"/>
+      <w:lvlText w:val="o"/>
+      <w:lvlJc w:val="left"/>
+      <w:pPr>
+        <w:ind w:left="5760" w:hanging="360"/>
+      </w:pPr>
+      <w:rPr>
+        <w:rFonts w:ascii="Courier New" w:hAnsi="Courier New" w:cs="Courier New" w:hint="default"/>
+      </w:rPr>
+    </w:lvl>
+    <w:lvl w:ilvl="8" w:tplc="04090005" w:tentative="1">
+      <w:start w:val="1"/>
+      <w:numFmt w:val="bullet"/>
+      <w:lvlText w:val=""/>
+      <w:lvlJc w:val="left"/>
+      <w:pPr>
+        <w:ind w:left="6480" w:hanging="360"/>
+      </w:pPr>
+      <w:rPr>
+        <w:rFonts w:ascii="Wingdings" w:hAnsi="Wingdings" w:hint="default"/>
+      </w:rPr>
+    </w:lvl>
+  </w:abstractNum>
+  <w:abstractNum w:abstractNumId="2" w15:restartNumberingAfterBreak="0">
     <w:nsid w:val="155B718A"/>
     <w:multiLevelType w:val="hybridMultilevel"/>
     <w:tmpl w:val="3020870C"/>
@@ -4253,7 +5408,120 @@
       </w:rPr>
     </w:lvl>
   </w:abstractNum>
-  <w:abstractNum w:abstractNumId="2" w15:restartNumberingAfterBreak="0">
+  <w:abstractNum w:abstractNumId="3" w15:restartNumberingAfterBreak="0">
+    <w:nsid w:val="259F77F9"/>
+    <w:multiLevelType w:val="hybridMultilevel"/>
+    <w:tmpl w:val="CB482348"/>
+    <w:lvl w:ilvl="0" w:tplc="04090001">
+      <w:start w:val="1"/>
+      <w:numFmt w:val="bullet"/>
+      <w:lvlText w:val=""/>
+      <w:lvlJc w:val="left"/>
+      <w:pPr>
+        <w:ind w:left="720" w:hanging="360"/>
+      </w:pPr>
+      <w:rPr>
+        <w:rFonts w:ascii="Symbol" w:hAnsi="Symbol" w:hint="default"/>
+      </w:rPr>
+    </w:lvl>
+    <w:lvl w:ilvl="1" w:tplc="04090003" w:tentative="1">
+      <w:start w:val="1"/>
+      <w:numFmt w:val="bullet"/>
+      <w:lvlText w:val="o"/>
+      <w:lvlJc w:val="left"/>
+      <w:pPr>
+        <w:ind w:left="1440" w:hanging="360"/>
+      </w:pPr>
+      <w:rPr>
+        <w:rFonts w:ascii="Courier New" w:hAnsi="Courier New" w:cs="Courier New" w:hint="default"/>
+      </w:rPr>
+    </w:lvl>
+    <w:lvl w:ilvl="2" w:tplc="04090005" w:tentative="1">
+      <w:start w:val="1"/>
+      <w:numFmt w:val="bullet"/>
+      <w:lvlText w:val=""/>
+      <w:lvlJc w:val="left"/>
+      <w:pPr>
+        <w:ind w:left="2160" w:hanging="360"/>
+      </w:pPr>
+      <w:rPr>
+        <w:rFonts w:ascii="Wingdings" w:hAnsi="Wingdings" w:hint="default"/>
+      </w:rPr>
+    </w:lvl>
+    <w:lvl w:ilvl="3" w:tplc="04090001" w:tentative="1">
+      <w:start w:val="1"/>
+      <w:numFmt w:val="bullet"/>
+      <w:lvlText w:val=""/>
+      <w:lvlJc w:val="left"/>
+      <w:pPr>
+        <w:ind w:left="2880" w:hanging="360"/>
+      </w:pPr>
+      <w:rPr>
+        <w:rFonts w:ascii="Symbol" w:hAnsi="Symbol" w:hint="default"/>
+      </w:rPr>
+    </w:lvl>
+    <w:lvl w:ilvl="4" w:tplc="04090003" w:tentative="1">
+      <w:start w:val="1"/>
+      <w:numFmt w:val="bullet"/>
+      <w:lvlText w:val="o"/>
+      <w:lvlJc w:val="left"/>
+      <w:pPr>
+        <w:ind w:left="3600" w:hanging="360"/>
+      </w:pPr>
+      <w:rPr>
+        <w:rFonts w:ascii="Courier New" w:hAnsi="Courier New" w:cs="Courier New" w:hint="default"/>
+      </w:rPr>
+    </w:lvl>
+    <w:lvl w:ilvl="5" w:tplc="04090005" w:tentative="1">
+      <w:start w:val="1"/>
+      <w:numFmt w:val="bullet"/>
+      <w:lvlText w:val=""/>
+      <w:lvlJc w:val="left"/>
+      <w:pPr>
+        <w:ind w:left="4320" w:hanging="360"/>
+      </w:pPr>
+      <w:rPr>
+        <w:rFonts w:ascii="Wingdings" w:hAnsi="Wingdings" w:hint="default"/>
+      </w:rPr>
+    </w:lvl>
+    <w:lvl w:ilvl="6" w:tplc="04090001" w:tentative="1">
+      <w:start w:val="1"/>
+      <w:numFmt w:val="bullet"/>
+      <w:lvlText w:val=""/>
+      <w:lvlJc w:val="left"/>
+      <w:pPr>
+        <w:ind w:left="5040" w:hanging="360"/>
+      </w:pPr>
+      <w:rPr>
+        <w:rFonts w:ascii="Symbol" w:hAnsi="Symbol" w:hint="default"/>
+      </w:rPr>
+    </w:lvl>
+    <w:lvl w:ilvl="7" w:tplc="04090003" w:tentative="1">
+      <w:start w:val="1"/>
+      <w:numFmt w:val="bullet"/>
+      <w:lvlText w:val="o"/>
+      <w:lvlJc w:val="left"/>
+      <w:pPr>
+        <w:ind w:left="5760" w:hanging="360"/>
+      </w:pPr>
+      <w:rPr>
+        <w:rFonts w:ascii="Courier New" w:hAnsi="Courier New" w:cs="Courier New" w:hint="default"/>
+      </w:rPr>
+    </w:lvl>
+    <w:lvl w:ilvl="8" w:tplc="04090005" w:tentative="1">
+      <w:start w:val="1"/>
+      <w:numFmt w:val="bullet"/>
+      <w:lvlText w:val=""/>
+      <w:lvlJc w:val="left"/>
+      <w:pPr>
+        <w:ind w:left="6480" w:hanging="360"/>
+      </w:pPr>
+      <w:rPr>
+        <w:rFonts w:ascii="Wingdings" w:hAnsi="Wingdings" w:hint="default"/>
+      </w:rPr>
+    </w:lvl>
+  </w:abstractNum>
+  <w:abstractNum w:abstractNumId="4" w15:restartNumberingAfterBreak="0">
     <w:nsid w:val="2F785E18"/>
     <w:multiLevelType w:val="hybridMultilevel"/>
     <w:tmpl w:val="3FCCC222"/>
@@ -4366,7 +5634,7 @@
       </w:rPr>
     </w:lvl>
   </w:abstractNum>
-  <w:abstractNum w:abstractNumId="3" w15:restartNumberingAfterBreak="0">
+  <w:abstractNum w:abstractNumId="5" w15:restartNumberingAfterBreak="0">
     <w:nsid w:val="398E481E"/>
     <w:multiLevelType w:val="hybridMultilevel"/>
     <w:tmpl w:val="DC0C6586"/>
@@ -4479,7 +5747,7 @@
       </w:rPr>
     </w:lvl>
   </w:abstractNum>
-  <w:abstractNum w:abstractNumId="4" w15:restartNumberingAfterBreak="0">
+  <w:abstractNum w:abstractNumId="6" w15:restartNumberingAfterBreak="0">
     <w:nsid w:val="3D0D4C6F"/>
     <w:multiLevelType w:val="hybridMultilevel"/>
     <w:tmpl w:val="5896ECE2"/>
@@ -4592,7 +5860,345 @@
       </w:rPr>
     </w:lvl>
   </w:abstractNum>
-  <w:abstractNum w:abstractNumId="5" w15:restartNumberingAfterBreak="0">
+  <w:abstractNum w:abstractNumId="7" w15:restartNumberingAfterBreak="0">
+    <w:nsid w:val="3F0435C6"/>
+    <w:multiLevelType w:val="hybridMultilevel"/>
+    <w:tmpl w:val="9C2A7666"/>
+    <w:lvl w:ilvl="0" w:tplc="04090001">
+      <w:start w:val="1"/>
+      <w:numFmt w:val="bullet"/>
+      <w:lvlText w:val=""/>
+      <w:lvlJc w:val="left"/>
+      <w:pPr>
+        <w:ind w:left="720" w:hanging="360"/>
+      </w:pPr>
+      <w:rPr>
+        <w:rFonts w:ascii="Symbol" w:hAnsi="Symbol" w:hint="default"/>
+      </w:rPr>
+    </w:lvl>
+    <w:lvl w:ilvl="1" w:tplc="04090003">
+      <w:start w:val="1"/>
+      <w:numFmt w:val="bullet"/>
+      <w:lvlText w:val="o"/>
+      <w:lvlJc w:val="left"/>
+      <w:pPr>
+        <w:ind w:left="1440" w:hanging="360"/>
+      </w:pPr>
+      <w:rPr>
+        <w:rFonts w:ascii="Courier New" w:hAnsi="Courier New" w:cs="Courier New" w:hint="default"/>
+      </w:rPr>
+    </w:lvl>
+    <w:lvl w:ilvl="2" w:tplc="04090005" w:tentative="1">
+      <w:start w:val="1"/>
+      <w:numFmt w:val="bullet"/>
+      <w:lvlText w:val=""/>
+      <w:lvlJc w:val="left"/>
+      <w:pPr>
+        <w:ind w:left="2160" w:hanging="360"/>
+      </w:pPr>
+      <w:rPr>
+        <w:rFonts w:ascii="Wingdings" w:hAnsi="Wingdings" w:hint="default"/>
+      </w:rPr>
+    </w:lvl>
+    <w:lvl w:ilvl="3" w:tplc="04090001" w:tentative="1">
+      <w:start w:val="1"/>
+      <w:numFmt w:val="bullet"/>
+      <w:lvlText w:val=""/>
+      <w:lvlJc w:val="left"/>
+      <w:pPr>
+        <w:ind w:left="2880" w:hanging="360"/>
+      </w:pPr>
+      <w:rPr>
+        <w:rFonts w:ascii="Symbol" w:hAnsi="Symbol" w:hint="default"/>
+      </w:rPr>
+    </w:lvl>
+    <w:lvl w:ilvl="4" w:tplc="04090003" w:tentative="1">
+      <w:start w:val="1"/>
+      <w:numFmt w:val="bullet"/>
+      <w:lvlText w:val="o"/>
+      <w:lvlJc w:val="left"/>
+      <w:pPr>
+        <w:ind w:left="3600" w:hanging="360"/>
+      </w:pPr>
+      <w:rPr>
+        <w:rFonts w:ascii="Courier New" w:hAnsi="Courier New" w:cs="Courier New" w:hint="default"/>
+      </w:rPr>
+    </w:lvl>
+    <w:lvl w:ilvl="5" w:tplc="04090005" w:tentative="1">
+      <w:start w:val="1"/>
+      <w:numFmt w:val="bullet"/>
+      <w:lvlText w:val=""/>
+      <w:lvlJc w:val="left"/>
+      <w:pPr>
+        <w:ind w:left="4320" w:hanging="360"/>
+      </w:pPr>
+      <w:rPr>
+        <w:rFonts w:ascii="Wingdings" w:hAnsi="Wingdings" w:hint="default"/>
+      </w:rPr>
+    </w:lvl>
+    <w:lvl w:ilvl="6" w:tplc="04090001" w:tentative="1">
+      <w:start w:val="1"/>
+      <w:numFmt w:val="bullet"/>
+      <w:lvlText w:val=""/>
+      <w:lvlJc w:val="left"/>
+      <w:pPr>
+        <w:ind w:left="5040" w:hanging="360"/>
+      </w:pPr>
+      <w:rPr>
+        <w:rFonts w:ascii="Symbol" w:hAnsi="Symbol" w:hint="default"/>
+      </w:rPr>
+    </w:lvl>
+    <w:lvl w:ilvl="7" w:tplc="04090003" w:tentative="1">
+      <w:start w:val="1"/>
+      <w:numFmt w:val="bullet"/>
+      <w:lvlText w:val="o"/>
+      <w:lvlJc w:val="left"/>
+      <w:pPr>
+        <w:ind w:left="5760" w:hanging="360"/>
+      </w:pPr>
+      <w:rPr>
+        <w:rFonts w:ascii="Courier New" w:hAnsi="Courier New" w:cs="Courier New" w:hint="default"/>
+      </w:rPr>
+    </w:lvl>
+    <w:lvl w:ilvl="8" w:tplc="04090005" w:tentative="1">
+      <w:start w:val="1"/>
+      <w:numFmt w:val="bullet"/>
+      <w:lvlText w:val=""/>
+      <w:lvlJc w:val="left"/>
+      <w:pPr>
+        <w:ind w:left="6480" w:hanging="360"/>
+      </w:pPr>
+      <w:rPr>
+        <w:rFonts w:ascii="Wingdings" w:hAnsi="Wingdings" w:hint="default"/>
+      </w:rPr>
+    </w:lvl>
+  </w:abstractNum>
+  <w:abstractNum w:abstractNumId="8" w15:restartNumberingAfterBreak="0">
+    <w:nsid w:val="491F64A2"/>
+    <w:multiLevelType w:val="hybridMultilevel"/>
+    <w:tmpl w:val="04FECAB6"/>
+    <w:lvl w:ilvl="0" w:tplc="BBECBF40">
+      <w:numFmt w:val="bullet"/>
+      <w:lvlText w:val="-"/>
+      <w:lvlJc w:val="left"/>
+      <w:pPr>
+        <w:ind w:left="720" w:hanging="360"/>
+      </w:pPr>
+      <w:rPr>
+        <w:rFonts w:ascii="Calibri" w:eastAsiaTheme="minorHAnsi" w:hAnsi="Calibri" w:cs="Calibri" w:hint="default"/>
+      </w:rPr>
+    </w:lvl>
+    <w:lvl w:ilvl="1" w:tplc="04090003" w:tentative="1">
+      <w:start w:val="1"/>
+      <w:numFmt w:val="bullet"/>
+      <w:lvlText w:val="o"/>
+      <w:lvlJc w:val="left"/>
+      <w:pPr>
+        <w:ind w:left="1440" w:hanging="360"/>
+      </w:pPr>
+      <w:rPr>
+        <w:rFonts w:ascii="Courier New" w:hAnsi="Courier New" w:cs="Courier New" w:hint="default"/>
+      </w:rPr>
+    </w:lvl>
+    <w:lvl w:ilvl="2" w:tplc="04090005" w:tentative="1">
+      <w:start w:val="1"/>
+      <w:numFmt w:val="bullet"/>
+      <w:lvlText w:val=""/>
+      <w:lvlJc w:val="left"/>
+      <w:pPr>
+        <w:ind w:left="2160" w:hanging="360"/>
+      </w:pPr>
+      <w:rPr>
+        <w:rFonts w:ascii="Wingdings" w:hAnsi="Wingdings" w:hint="default"/>
+      </w:rPr>
+    </w:lvl>
+    <w:lvl w:ilvl="3" w:tplc="04090001" w:tentative="1">
+      <w:start w:val="1"/>
+      <w:numFmt w:val="bullet"/>
+      <w:lvlText w:val=""/>
+      <w:lvlJc w:val="left"/>
+      <w:pPr>
+        <w:ind w:left="2880" w:hanging="360"/>
+      </w:pPr>
+      <w:rPr>
+        <w:rFonts w:ascii="Symbol" w:hAnsi="Symbol" w:hint="default"/>
+      </w:rPr>
+    </w:lvl>
+    <w:lvl w:ilvl="4" w:tplc="04090003" w:tentative="1">
+      <w:start w:val="1"/>
+      <w:numFmt w:val="bullet"/>
+      <w:lvlText w:val="o"/>
+      <w:lvlJc w:val="left"/>
+      <w:pPr>
+        <w:ind w:left="3600" w:hanging="360"/>
+      </w:pPr>
+      <w:rPr>
+        <w:rFonts w:ascii="Courier New" w:hAnsi="Courier New" w:cs="Courier New" w:hint="default"/>
+      </w:rPr>
+    </w:lvl>
+    <w:lvl w:ilvl="5" w:tplc="04090005" w:tentative="1">
+      <w:start w:val="1"/>
+      <w:numFmt w:val="bullet"/>
+      <w:lvlText w:val=""/>
+      <w:lvlJc w:val="left"/>
+      <w:pPr>
+        <w:ind w:left="4320" w:hanging="360"/>
+      </w:pPr>
+      <w:rPr>
+        <w:rFonts w:ascii="Wingdings" w:hAnsi="Wingdings" w:hint="default"/>
+      </w:rPr>
+    </w:lvl>
+    <w:lvl w:ilvl="6" w:tplc="04090001" w:tentative="1">
+      <w:start w:val="1"/>
+      <w:numFmt w:val="bullet"/>
+      <w:lvlText w:val=""/>
+      <w:lvlJc w:val="left"/>
+      <w:pPr>
+        <w:ind w:left="5040" w:hanging="360"/>
+      </w:pPr>
+      <w:rPr>
+        <w:rFonts w:ascii="Symbol" w:hAnsi="Symbol" w:hint="default"/>
+      </w:rPr>
+    </w:lvl>
+    <w:lvl w:ilvl="7" w:tplc="04090003" w:tentative="1">
+      <w:start w:val="1"/>
+      <w:numFmt w:val="bullet"/>
+      <w:lvlText w:val="o"/>
+      <w:lvlJc w:val="left"/>
+      <w:pPr>
+        <w:ind w:left="5760" w:hanging="360"/>
+      </w:pPr>
+      <w:rPr>
+        <w:rFonts w:ascii="Courier New" w:hAnsi="Courier New" w:cs="Courier New" w:hint="default"/>
+      </w:rPr>
+    </w:lvl>
+    <w:lvl w:ilvl="8" w:tplc="04090005" w:tentative="1">
+      <w:start w:val="1"/>
+      <w:numFmt w:val="bullet"/>
+      <w:lvlText w:val=""/>
+      <w:lvlJc w:val="left"/>
+      <w:pPr>
+        <w:ind w:left="6480" w:hanging="360"/>
+      </w:pPr>
+      <w:rPr>
+        <w:rFonts w:ascii="Wingdings" w:hAnsi="Wingdings" w:hint="default"/>
+      </w:rPr>
+    </w:lvl>
+  </w:abstractNum>
+  <w:abstractNum w:abstractNumId="9" w15:restartNumberingAfterBreak="0">
+    <w:nsid w:val="50311DB1"/>
+    <w:multiLevelType w:val="hybridMultilevel"/>
+    <w:tmpl w:val="703E8184"/>
+    <w:lvl w:ilvl="0" w:tplc="04090001">
+      <w:start w:val="1"/>
+      <w:numFmt w:val="bullet"/>
+      <w:lvlText w:val=""/>
+      <w:lvlJc w:val="left"/>
+      <w:pPr>
+        <w:ind w:left="720" w:hanging="360"/>
+      </w:pPr>
+      <w:rPr>
+        <w:rFonts w:ascii="Symbol" w:hAnsi="Symbol" w:hint="default"/>
+      </w:rPr>
+    </w:lvl>
+    <w:lvl w:ilvl="1" w:tplc="04090003" w:tentative="1">
+      <w:start w:val="1"/>
+      <w:numFmt w:val="bullet"/>
+      <w:lvlText w:val="o"/>
+      <w:lvlJc w:val="left"/>
+      <w:pPr>
+        <w:ind w:left="1440" w:hanging="360"/>
+      </w:pPr>
+      <w:rPr>
+        <w:rFonts w:ascii="Courier New" w:hAnsi="Courier New" w:cs="Courier New" w:hint="default"/>
+      </w:rPr>
+    </w:lvl>
+    <w:lvl w:ilvl="2" w:tplc="04090005" w:tentative="1">
+      <w:start w:val="1"/>
+      <w:numFmt w:val="bullet"/>
+      <w:lvlText w:val=""/>
+      <w:lvlJc w:val="left"/>
+      <w:pPr>
+        <w:ind w:left="2160" w:hanging="360"/>
+      </w:pPr>
+      <w:rPr>
+        <w:rFonts w:ascii="Wingdings" w:hAnsi="Wingdings" w:hint="default"/>
+      </w:rPr>
+    </w:lvl>
+    <w:lvl w:ilvl="3" w:tplc="04090001" w:tentative="1">
+      <w:start w:val="1"/>
+      <w:numFmt w:val="bullet"/>
+      <w:lvlText w:val=""/>
+      <w:lvlJc w:val="left"/>
+      <w:pPr>
+        <w:ind w:left="2880" w:hanging="360"/>
+      </w:pPr>
+      <w:rPr>
+        <w:rFonts w:ascii="Symbol" w:hAnsi="Symbol" w:hint="default"/>
+      </w:rPr>
+    </w:lvl>
+    <w:lvl w:ilvl="4" w:tplc="04090003" w:tentative="1">
+      <w:start w:val="1"/>
+      <w:numFmt w:val="bullet"/>
+      <w:lvlText w:val="o"/>
+      <w:lvlJc w:val="left"/>
+      <w:pPr>
+        <w:ind w:left="3600" w:hanging="360"/>
+      </w:pPr>
+      <w:rPr>
+        <w:rFonts w:ascii="Courier New" w:hAnsi="Courier New" w:cs="Courier New" w:hint="default"/>
+      </w:rPr>
+    </w:lvl>
+    <w:lvl w:ilvl="5" w:tplc="04090005" w:tentative="1">
+      <w:start w:val="1"/>
+      <w:numFmt w:val="bullet"/>
+      <w:lvlText w:val=""/>
+      <w:lvlJc w:val="left"/>
+      <w:pPr>
+        <w:ind w:left="4320" w:hanging="360"/>
+      </w:pPr>
+      <w:rPr>
+        <w:rFonts w:ascii="Wingdings" w:hAnsi="Wingdings" w:hint="default"/>
+      </w:rPr>
+    </w:lvl>
+    <w:lvl w:ilvl="6" w:tplc="04090001" w:tentative="1">
+      <w:start w:val="1"/>
+      <w:numFmt w:val="bullet"/>
+      <w:lvlText w:val=""/>
+      <w:lvlJc w:val="left"/>
+      <w:pPr>
+        <w:ind w:left="5040" w:hanging="360"/>
+      </w:pPr>
+      <w:rPr>
+        <w:rFonts w:ascii="Symbol" w:hAnsi="Symbol" w:hint="default"/>
+      </w:rPr>
+    </w:lvl>
+    <w:lvl w:ilvl="7" w:tplc="04090003" w:tentative="1">
+      <w:start w:val="1"/>
+      <w:numFmt w:val="bullet"/>
+      <w:lvlText w:val="o"/>
+      <w:lvlJc w:val="left"/>
+      <w:pPr>
+        <w:ind w:left="5760" w:hanging="360"/>
+      </w:pPr>
+      <w:rPr>
+        <w:rFonts w:ascii="Courier New" w:hAnsi="Courier New" w:cs="Courier New" w:hint="default"/>
+      </w:rPr>
+    </w:lvl>
+    <w:lvl w:ilvl="8" w:tplc="04090005" w:tentative="1">
+      <w:start w:val="1"/>
+      <w:numFmt w:val="bullet"/>
+      <w:lvlText w:val=""/>
+      <w:lvlJc w:val="left"/>
+      <w:pPr>
+        <w:ind w:left="6480" w:hanging="360"/>
+      </w:pPr>
+      <w:rPr>
+        <w:rFonts w:ascii="Wingdings" w:hAnsi="Wingdings" w:hint="default"/>
+      </w:rPr>
+    </w:lvl>
+  </w:abstractNum>
+  <w:abstractNum w:abstractNumId="10" w15:restartNumberingAfterBreak="0">
     <w:nsid w:val="53F40276"/>
     <w:multiLevelType w:val="hybridMultilevel"/>
     <w:tmpl w:val="E4A8BAA8"/>
@@ -4705,7 +6311,7 @@
       </w:rPr>
     </w:lvl>
   </w:abstractNum>
-  <w:abstractNum w:abstractNumId="6" w15:restartNumberingAfterBreak="0">
+  <w:abstractNum w:abstractNumId="11" w15:restartNumberingAfterBreak="0">
     <w:nsid w:val="57FF16F6"/>
     <w:multiLevelType w:val="hybridMultilevel"/>
     <w:tmpl w:val="ACF49542"/>
@@ -4818,7 +6424,7 @@
       </w:rPr>
     </w:lvl>
   </w:abstractNum>
-  <w:abstractNum w:abstractNumId="7" w15:restartNumberingAfterBreak="0">
+  <w:abstractNum w:abstractNumId="12" w15:restartNumberingAfterBreak="0">
     <w:nsid w:val="5AB65158"/>
     <w:multiLevelType w:val="hybridMultilevel"/>
     <w:tmpl w:val="19A41FAE"/>
@@ -4931,7 +6537,7 @@
       </w:rPr>
     </w:lvl>
   </w:abstractNum>
-  <w:abstractNum w:abstractNumId="8" w15:restartNumberingAfterBreak="0">
+  <w:abstractNum w:abstractNumId="13" w15:restartNumberingAfterBreak="0">
     <w:nsid w:val="6A546BBA"/>
     <w:multiLevelType w:val="hybridMultilevel"/>
     <w:tmpl w:val="21A878C0"/>
@@ -5045,31 +6651,46 @@
     </w:lvl>
   </w:abstractNum>
   <w:num w:numId="1" w16cid:durableId="1947694036">
+    <w:abstractNumId w:val="4"/>
+  </w:num>
+  <w:num w:numId="2" w16cid:durableId="1131947963">
+    <w:abstractNumId w:val="6"/>
+  </w:num>
+  <w:num w:numId="3" w16cid:durableId="653799929">
+    <w:abstractNumId w:val="11"/>
+  </w:num>
+  <w:num w:numId="4" w16cid:durableId="960915536">
     <w:abstractNumId w:val="2"/>
   </w:num>
-  <w:num w:numId="2" w16cid:durableId="1131947963">
-    <w:abstractNumId w:val="4"/>
-  </w:num>
-  <w:num w:numId="3" w16cid:durableId="653799929">
-    <w:abstractNumId w:val="6"/>
-  </w:num>
-  <w:num w:numId="4" w16cid:durableId="960915536">
-    <w:abstractNumId w:val="1"/>
-  </w:num>
   <w:num w:numId="5" w16cid:durableId="1016999393">
-    <w:abstractNumId w:val="3"/>
+    <w:abstractNumId w:val="5"/>
   </w:num>
   <w:num w:numId="6" w16cid:durableId="1412464137">
-    <w:abstractNumId w:val="7"/>
+    <w:abstractNumId w:val="12"/>
   </w:num>
   <w:num w:numId="7" w16cid:durableId="353700734">
-    <w:abstractNumId w:val="8"/>
+    <w:abstractNumId w:val="13"/>
   </w:num>
   <w:num w:numId="8" w16cid:durableId="600139546">
     <w:abstractNumId w:val="0"/>
   </w:num>
   <w:num w:numId="9" w16cid:durableId="2000768146">
-    <w:abstractNumId w:val="5"/>
+    <w:abstractNumId w:val="10"/>
+  </w:num>
+  <w:num w:numId="10" w16cid:durableId="1161042723">
+    <w:abstractNumId w:val="7"/>
+  </w:num>
+  <w:num w:numId="11" w16cid:durableId="153421034">
+    <w:abstractNumId w:val="3"/>
+  </w:num>
+  <w:num w:numId="12" w16cid:durableId="648561977">
+    <w:abstractNumId w:val="8"/>
+  </w:num>
+  <w:num w:numId="13" w16cid:durableId="1871722583">
+    <w:abstractNumId w:val="1"/>
+  </w:num>
+  <w:num w:numId="14" w16cid:durableId="839196605">
+    <w:abstractNumId w:val="9"/>
   </w:num>
 </w:numbering>
 </file>
@@ -5474,7 +7095,7 @@
   <w:style w:type="paragraph" w:default="1" w:styleId="Normal">
     <w:name w:val="Normal"/>
     <w:qFormat/>
-    <w:rsid w:val="003B37EA"/>
+    <w:rsid w:val="002A7709"/>
   </w:style>
   <w:style w:type="character" w:default="1" w:styleId="DefaultParagraphFont">
     <w:name w:val="Default Paragraph Font"/>

</xml_diff>

<commit_message>
10/30/2023 Commit - Finalised version
</commit_message>
<xml_diff>
--- a/reports/task_4.docx
+++ b/reports/task_4.docx
@@ -896,7 +896,16 @@
           <w:sz w:val="30"/>
           <w:szCs w:val="30"/>
         </w:rPr>
-        <w:t>GRU layer………………………………………………………………………………………..</w:t>
+        <w:t>GRU layer………………………………………………………………………………………</w:t>
+      </w:r>
+      <w:r>
+        <w:rPr>
+          <w:i/>
+          <w:iCs/>
+          <w:sz w:val="30"/>
+          <w:szCs w:val="30"/>
+        </w:rPr>
+        <w:t>……..13</w:t>
       </w:r>
     </w:p>
     <w:p>
@@ -2414,6 +2423,7 @@
       </w:pPr>
       <w:r>
         <w:rPr>
+          <w:noProof/>
           <w:sz w:val="26"/>
           <w:szCs w:val="26"/>
         </w:rPr>
@@ -2464,6 +2474,7 @@
       </w:pPr>
       <w:r>
         <w:rPr>
+          <w:noProof/>
           <w:sz w:val="26"/>
           <w:szCs w:val="26"/>
         </w:rPr>
@@ -2538,6 +2549,7 @@
       </w:pPr>
       <w:r>
         <w:rPr>
+          <w:noProof/>
           <w:sz w:val="26"/>
           <w:szCs w:val="26"/>
         </w:rPr>
@@ -2632,6 +2644,7 @@
       </w:pPr>
       <w:r>
         <w:rPr>
+          <w:noProof/>
           <w:sz w:val="26"/>
           <w:szCs w:val="26"/>
         </w:rPr>
@@ -2726,6 +2739,7 @@
       </w:pPr>
       <w:r>
         <w:rPr>
+          <w:noProof/>
           <w:sz w:val="26"/>
           <w:szCs w:val="26"/>
         </w:rPr>
@@ -2989,6 +3003,7 @@
       </w:r>
       <w:r>
         <w:rPr>
+          <w:noProof/>
           <w:sz w:val="26"/>
           <w:szCs w:val="26"/>
         </w:rPr>
@@ -3153,6 +3168,7 @@
       </w:pPr>
       <w:r>
         <w:rPr>
+          <w:noProof/>
           <w:sz w:val="26"/>
           <w:szCs w:val="26"/>
         </w:rPr>
@@ -3247,6 +3263,7 @@
       </w:pPr>
       <w:r>
         <w:rPr>
+          <w:noProof/>
           <w:sz w:val="26"/>
           <w:szCs w:val="26"/>
         </w:rPr>
@@ -3964,6 +3981,7 @@
       </w:pPr>
       <w:r>
         <w:rPr>
+          <w:noProof/>
           <w:sz w:val="26"/>
           <w:szCs w:val="26"/>
         </w:rPr>
@@ -4107,6 +4125,7 @@
         <w:rPr>
           <w:i/>
           <w:iCs/>
+          <w:noProof/>
           <w:sz w:val="24"/>
           <w:szCs w:val="24"/>
         </w:rPr>
@@ -4173,6 +4192,7 @@
       </w:pPr>
       <w:r>
         <w:rPr>
+          <w:noProof/>
           <w:sz w:val="26"/>
           <w:szCs w:val="26"/>
         </w:rPr>
@@ -4223,6 +4243,7 @@
       </w:pPr>
       <w:r>
         <w:rPr>
+          <w:noProof/>
           <w:sz w:val="26"/>
           <w:szCs w:val="26"/>
         </w:rPr>
@@ -4283,6 +4304,7 @@
       </w:pPr>
       <w:r>
         <w:rPr>
+          <w:noProof/>
           <w:sz w:val="26"/>
           <w:szCs w:val="26"/>
         </w:rPr>
@@ -4404,6 +4426,7 @@
       </w:pPr>
       <w:r>
         <w:rPr>
+          <w:noProof/>
           <w:sz w:val="26"/>
           <w:szCs w:val="26"/>
         </w:rPr>
@@ -4470,6 +4493,7 @@
       </w:pPr>
       <w:r>
         <w:rPr>
+          <w:noProof/>
           <w:sz w:val="26"/>
           <w:szCs w:val="26"/>
         </w:rPr>
@@ -4520,6 +4544,7 @@
       </w:pPr>
       <w:r>
         <w:rPr>
+          <w:noProof/>
           <w:sz w:val="26"/>
           <w:szCs w:val="26"/>
         </w:rPr>
@@ -4580,6 +4605,7 @@
       </w:pPr>
       <w:r>
         <w:rPr>
+          <w:noProof/>
           <w:sz w:val="26"/>
           <w:szCs w:val="26"/>
         </w:rPr>
@@ -4647,34 +4673,7 @@
           <w:szCs w:val="26"/>
         </w:rPr>
         <w:lastRenderedPageBreak/>
-        <w:t>3</w:t>
-      </w:r>
-      <w:r>
-        <w:rPr>
-          <w:b/>
-          <w:bCs/>
-          <w:sz w:val="26"/>
-          <w:szCs w:val="26"/>
-        </w:rPr>
-        <w:t xml:space="preserve">. Test with </w:t>
-      </w:r>
-      <w:r>
-        <w:rPr>
-          <w:b/>
-          <w:bCs/>
-          <w:sz w:val="26"/>
-          <w:szCs w:val="26"/>
-        </w:rPr>
-        <w:t>GRU</w:t>
-      </w:r>
-      <w:r>
-        <w:rPr>
-          <w:b/>
-          <w:bCs/>
-          <w:sz w:val="26"/>
-          <w:szCs w:val="26"/>
-        </w:rPr>
-        <w:t xml:space="preserve"> layer</w:t>
+        <w:t>3. Test with GRU layer</w:t>
       </w:r>
     </w:p>
     <w:p>
@@ -4703,6 +4702,7 @@
       </w:pPr>
       <w:r>
         <w:rPr>
+          <w:noProof/>
           <w:sz w:val="26"/>
           <w:szCs w:val="26"/>
         </w:rPr>
@@ -4769,6 +4769,7 @@
       </w:pPr>
       <w:r>
         <w:rPr>
+          <w:noProof/>
           <w:sz w:val="26"/>
           <w:szCs w:val="26"/>
         </w:rPr>
@@ -4819,6 +4820,7 @@
       </w:pPr>
       <w:r>
         <w:rPr>
+          <w:noProof/>
           <w:sz w:val="26"/>
           <w:szCs w:val="26"/>
         </w:rPr>
@@ -4870,6 +4872,7 @@
       </w:pPr>
       <w:r>
         <w:rPr>
+          <w:noProof/>
           <w:sz w:val="26"/>
           <w:szCs w:val="26"/>
         </w:rPr>
@@ -4920,6 +4923,7 @@
       </w:pPr>
       <w:r>
         <w:rPr>
+          <w:noProof/>
           <w:sz w:val="26"/>
           <w:szCs w:val="26"/>
         </w:rPr>

</xml_diff>